<commit_message>
Ch 4 rewrite 1 done
</commit_message>
<xml_diff>
--- a/prop.docx
+++ b/prop.docx
@@ -810,7 +810,7 @@
         <w:t xml:space="preserve">, Ch. 15) and decision rules for strategy implementation based on assessment output. This involves creating an operating model that simulates population dynamics of multiple interacting fish species, effort dynamics of multiple fishing fleets with different gear types exploiting those populations and uncertain observations made by scientific surveys (</w:t>
       </w:r>
       <w:r>
-        <w:t xml:space="preserve">Jones et al. (2009)</w:t>
+        <w:t xml:space="preserve">M. L. Jones et al. (2009)</w:t>
       </w:r>
       <w:r>
         <w:t xml:space="preserve">). The multi-stock structure of Chapter 2 makes realistic effort dynamics possible, such as targeting behaviour for specific species based market forces (</w:t>
@@ -1833,7 +1833,7 @@
         <w:t xml:space="preserve">). In a fisheries management context, the closed loop includes the management procedure, fish stocks and commercial and scientific data in a feedback loop (Figure 9). The fishery, population dynamics and scientific survey are part an operating model (</w:t>
       </w:r>
       <w:r>
-        <w:t xml:space="preserve">Jones et al. (2009)</w:t>
+        <w:t xml:space="preserve">M. L. Jones et al. (2009)</w:t>
       </w:r>
       <w:r>
         <w:t xml:space="preserve">) that provide data to the assessment model and harvest control rule as part of a management procedure. Management procedure evaluation then proceeds by experimentally adjusting model parameters and observing the emergent behaviour. In this way, potential risks of management can be quantified under a given set of assumptions.</w:t>
@@ -2309,7 +2309,7 @@
         <w:pStyle w:val="FirstParagraph"/>
       </w:pPr>
       <w:r>
-        <w:t xml:space="preserve">Quota on directed species in the BCIGF is constrained by restrictive quotas on pinch-point species and size limits on directed species, both of which are caught as bycatch. For example, an average of 160 tonnes per year of Sablefish below 55cm in length were discarded by trap and trawl fishing vessels between 2007 and 2015 in the BCIGF</w:t>
+        <w:t xml:space="preserve">Quota on directed species in the BCIGF is constrained by restrictive quotas on pinch-point species and size limits on directed species, both of which are caught incidentally during directed fishing. For example, an average of 160 tonnes per year of Sablefish below 55cm in length were discarded due to size regulations by trap and trawl fishing vessels between 2007 and 2015 in the BCIGF</w:t>
       </w:r>
       <w:r>
         <w:t xml:space="preserve"> </w:t>
@@ -2321,19 +2321,231 @@
         <w:t xml:space="preserve">SOURCE: GFFOS</w:t>
       </w:r>
       <w:r>
-        <w:t xml:space="preserve">. Those discards are due to a size regulation intended to reduce catch of juvenile fish, and so the mortality induced represents growth and recruitment overfishing of Sablefish. This is made particularly challenging by the migratory behaviour of juvenile Sablefish</w:t>
-      </w:r>
-      <w:r>
-        <w:t xml:space="preserve"> </w:t>
-      </w:r>
+        <w:t xml:space="preserve">.</w:t>
+      </w:r>
+    </w:p>
+    <w:p>
+      <w:pPr>
+        <w:pStyle w:val="BodyText"/>
+      </w:pPr>
+      <w:r>
+        <w:t xml:space="preserve">There is general agreement in the literature that incidental catch and discarding should be reduced as much as possible or practical (</w:t>
+      </w:r>
+      <w:r>
+        <w:t xml:space="preserve">Saila &amp; Jones (1983)</w:t>
+      </w:r>
+      <w:r>
+        <w:t xml:space="preserve">;</w:t>
+      </w:r>
+      <w:r>
+        <w:t xml:space="preserve"> </w:t>
+      </w:r>
+      <w:r>
+        <w:t xml:space="preserve">Crowder &amp; Murawski (1998)</w:t>
+      </w:r>
+      <w:r>
+        <w:t xml:space="preserve">;</w:t>
+      </w:r>
+      <w:r>
+        <w:t xml:space="preserve"> </w:t>
+      </w:r>
+      <w:r>
+        <w:t xml:space="preserve">Safina &amp; Lewison (2008)</w:t>
+      </w:r>
+      <w:r>
+        <w:t xml:space="preserve">;</w:t>
+      </w:r>
+      <w:r>
+        <w:t xml:space="preserve"> </w:t>
+      </w:r>
+      <w:r>
+        <w:t xml:space="preserve">Pelc et al. (2015)</w:t>
+      </w:r>
+      <w:r>
+        <w:t xml:space="preserve">). Mortality of immature individuals caused by unregulated or regulated (i.e. size, quota, trip limits) discarding contributes to both recruitment and growth overfishing of fish stocks (</w:t>
+      </w:r>
+      <w:r>
+        <w:t xml:space="preserve">Crowder &amp; Murawski (1998)</w:t>
+      </w:r>
+      <w:r>
+        <w:t xml:space="preserve">). Furthermore, bycatch has an impact on the ecosystem containing the target resource, including all non-resource species and habitats that interact with the fishing gear (</w:t>
+      </w:r>
+      <w:r>
+        <w:t xml:space="preserve">Safina &amp; Lewison (2008)</w:t>
+      </w:r>
+      <w:r>
+        <w:t xml:space="preserve">).</w:t>
+      </w:r>
+    </w:p>
+    <w:p>
+      <w:pPr>
+        <w:pStyle w:val="BodyText"/>
+      </w:pPr>
+      <w:r>
+        <w:t xml:space="preserve">In this chapter I test the feasibility of using a model-based approach to predicting fishing events that encounter and discard juvenile sablefish by analysing commercial fishing data for the purposes of avoiding regulatory discarding. Data generated by commercial fishing is not randomly sampled, so traditional statistical models that rely on the central limit theorem are unsuitable. Instead, machine learning models are used to sidestep statistical assumptions and search for correlations in the data (</w:t>
+      </w:r>
+      <w:r>
+        <w:t xml:space="preserve">C. M. Bishop (2006)</w:t>
+      </w:r>
+      <w:r>
+        <w:t xml:space="preserve">;</w:t>
+      </w:r>
+      <w:r>
+        <w:t xml:space="preserve"> </w:t>
+      </w:r>
+      <w:r>
+        <w:t xml:space="preserve">T. Hastie et al. (2009)</w:t>
+      </w:r>
+      <w:r>
+        <w:t xml:space="preserve">).</w:t>
+      </w:r>
+    </w:p>
+    <w:p>
+      <w:pPr>
+        <w:pStyle w:val="BodyText"/>
+      </w:pPr>
+      <w:r>
+        <w:t xml:space="preserve">Three machine learning models are trained and optimised on a subset of commercial data from the BCIGF to classify presence and absence of juvenile sablefish for a given fishing event. Event predictions from all three models are then combined into an ensemble classifier (</w:t>
+      </w:r>
+      <w:r>
+        <w:t xml:space="preserve">Rokach (2010)</w:t>
+      </w:r>
+      <w:r>
+        <w:t xml:space="preserve">). Ensemble classifiers use weighted model averaging techniques to overcome potential overfitting to the training data. The remaining data is then used to test the performance of the ensemble classifier using multiple metrics (</w:t>
+      </w:r>
+      <w:r>
+        <w:t xml:space="preserve">Freeman &amp; Moisen (2008)</w:t>
+      </w:r>
+      <w:r>
+        <w:t xml:space="preserve">)</w:t>
+      </w:r>
+    </w:p>
+    <w:p>
+      <w:pPr>
+        <w:pStyle w:val="BodyText"/>
+      </w:pPr>
+      <w:r>
+        <w:t xml:space="preserve">The feasibility of a tool to avoid regulatory discarding requires an economic benefit to harvesters. Because juvenile Sablefish are discarded under size regulations, no discard induced mortality is deducted from harvester quota (</w:t>
+      </w:r>
+      <w:r>
+        <w:t xml:space="preserve">Fisheries and Oceans, Canada (2015)</w:t>
+      </w:r>
+      <w:r>
+        <w:t xml:space="preserve">). No reduction in quota implies a lack of economic incentive for harvesters to avoid conditions that lead to the catch of juvenile fish.</w:t>
+      </w:r>
+    </w:p>
+    <w:p>
+      <w:pPr>
+        <w:pStyle w:val="BodyText"/>
+      </w:pPr>
       <w:r>
         <w:rPr>
           <w:b/>
         </w:rPr>
-        <w:t xml:space="preserve">(FIGURE)</w:t>
-      </w:r>
-      <w:r>
-        <w:t xml:space="preserve">.</w:t>
+        <w:t xml:space="preserve">QUESTION:</w:t>
+      </w:r>
+      <w:r>
+        <w:t xml:space="preserve"> </w:t>
+      </w:r>
+      <w:r>
+        <w:t xml:space="preserve">What is the benefit of using a machine learning approach for predicting the presence and absence of juvenile sablefish in commercial fishing events, compared to the status quo?</w:t>
+      </w:r>
+    </w:p>
+    <w:p>
+      <w:pPr>
+        <w:pStyle w:val="BodyText"/>
+      </w:pPr>
+      <w:r>
+        <w:t xml:space="preserve">Economic benefit of the ensemble classifier is measured by estimating the value of information provided by the classifier (</w:t>
+      </w:r>
+      <w:r>
+        <w:t xml:space="preserve">Mäntyniemi, Kuikka, Rahikainen, Kell, &amp; Kaitala (2009)</w:t>
+      </w:r>
+      <w:r>
+        <w:t xml:space="preserve">). Classifier performance is combined with empirical estimates of the probability of encounter in a decision analysis, with utility provided by a dollar value based on the costs and benefits of successful and unsuccessful avoidance.</w:t>
+      </w:r>
+    </w:p>
+    <w:p>
+      <w:pPr>
+        <w:pStyle w:val="Heading2"/>
+      </w:pPr>
+      <w:bookmarkStart w:id="42" w:name="methods-3"/>
+      <w:bookmarkEnd w:id="42"/>
+      <w:r>
+        <w:t xml:space="preserve">Methods</w:t>
+      </w:r>
+    </w:p>
+    <w:p>
+      <w:pPr>
+        <w:pStyle w:val="FirstParagraph"/>
+      </w:pPr>
+      <w:r>
+        <w:t xml:space="preserve">Predictive capacity of an ensemble machine learning classifier to detect juvenile Sablefish is tested on 4 sets of commercial fishing data from the BCIGF. The BCIGF data is contained in the Groundfish Fishery Operating System (GFFOS) data base that contains spatially and temporally explicit data for every fishing event in the BCIGF since 2005. The 4 data sets are split by gear type, with data sets containing events using (i) trawl only, (ii) longline trap only, (iii) longline hook only and (iv) all gear types.</w:t>
+      </w:r>
+    </w:p>
+    <w:p>
+      <w:pPr>
+        <w:pStyle w:val="BodyText"/>
+      </w:pPr>
+      <w:r>
+        <w:t xml:space="preserve">For each data set, an ensemble classifier is built from Random Forest (</w:t>
+      </w:r>
+      <w:r>
+        <w:t xml:space="preserve">Breiman (2001)</w:t>
+      </w:r>
+      <w:r>
+        <w:t xml:space="preserve">), Naive Bayes (ref) and Artificial Neural Network (ref) component classifiers. Component classifier configurations are chosen based on average performance over Monte-Carlo trials of a validation procedure (</w:t>
+      </w:r>
+      <w:r>
+        <w:t xml:space="preserve">T. Hastie et al. (2009)</w:t>
+      </w:r>
+      <w:r>
+        <w:t xml:space="preserve">, Ch 7.2). Performance of classifiers is measured using multiple metrics including percentage correctly classified, area under receiver operating characteristic curves, precision and recall (</w:t>
+      </w:r>
+      <w:r>
+        <w:t xml:space="preserve">Freeman &amp; Moisen (2008)</w:t>
+      </w:r>
+      <w:r>
+        <w:t xml:space="preserve">). Component classifiers that perform the best are then combined into an ensemble using multiple configurations, ranging from simple model stacking to Bayesian Model combination (</w:t>
+      </w:r>
+      <w:r>
+        <w:t xml:space="preserve">Rokach (2010)</w:t>
+      </w:r>
+      <w:r>
+        <w:t xml:space="preserve">). Ensembles are then tested on a reserved portion of the data to estimate classifier error rate.</w:t>
+      </w:r>
+    </w:p>
+    <w:p>
+      <w:pPr>
+        <w:pStyle w:val="BodyText"/>
+      </w:pPr>
+      <w:r>
+        <w:t xml:space="preserve">A formal decision analysis is performed to estimate the value of information provided by using the classifier with the lowest error rate on each data set (</w:t>
+      </w:r>
+      <w:r>
+        <w:t xml:space="preserve">Mäntyniemi et al. (2009)</w:t>
+      </w:r>
+      <w:r>
+        <w:t xml:space="preserve">;</w:t>
+      </w:r>
+      <w:r>
+        <w:t xml:space="preserve"> </w:t>
+      </w:r>
+      <w:r>
+        <w:t xml:space="preserve">Peterman &amp; Anderson (1999)</w:t>
+      </w:r>
+      <w:r>
+        <w:t xml:space="preserve">). Classifier performance is used to adjust the empirical probability of encountering juvenile sablefish, and a loss function is applied that accounts for the costs of fishing, regulatory discarding, and succesful and unsuccesful avoidance behaviour. The expected value of each classifier is then estimated using Monte-Carlo sampling of the data set to simulate a decision maker.</w:t>
+      </w:r>
+    </w:p>
+    <w:p>
+      <w:pPr>
+        <w:pStyle w:val="Heading2"/>
+      </w:pPr>
+      <w:bookmarkStart w:id="43" w:name="expected-results-3"/>
+      <w:bookmarkEnd w:id="43"/>
+      <w:r>
+        <w:t xml:space="preserve">Expected Results</w:t>
       </w:r>
     </w:p>
     <w:p>
@@ -2345,493 +2557,43 @@
         </w:numPr>
       </w:pPr>
       <w:r>
-        <w:t xml:space="preserve">The BCIGF has 100% coverage ASOP/EM providing a reliable and complete data set</w:t>
+        <w:t xml:space="preserve">A conclusion on the feasibility of avoidance based on commercial data retained by monitoring.</w:t>
       </w:r>
     </w:p>
     <w:p>
       <w:pPr>
         <w:pStyle w:val="Compact"/>
         <w:numPr>
-          <w:numId w:val="1003"/>
-          <w:ilvl w:val="1"/>
+          <w:numId w:val="1002"/>
+          <w:ilvl w:val="0"/>
         </w:numPr>
       </w:pPr>
       <w:r>
-        <w:t xml:space="preserve">Unique, reliable data set in BC - GFFOS</w:t>
+        <w:t xml:space="preserve">Maps of encounter probability for ease of communication to harvesters</w:t>
       </w:r>
     </w:p>
     <w:p>
       <w:pPr>
         <w:pStyle w:val="Compact"/>
         <w:numPr>
-          <w:numId w:val="1003"/>
-          <w:ilvl w:val="1"/>
+          <w:numId w:val="1002"/>
+          <w:ilvl w:val="0"/>
         </w:numPr>
       </w:pPr>
       <w:r>
-        <w:t xml:space="preserve">106k+ records between 2007 and 2015</w:t>
+        <w:t xml:space="preserve">The basis of a fleet communication system for avoidance of non-target species and possible DOM</w:t>
       </w:r>
     </w:p>
     <w:p>
       <w:pPr>
         <w:pStyle w:val="Compact"/>
         <w:numPr>
-          <w:numId w:val="1003"/>
-          <w:ilvl w:val="1"/>
-        </w:numPr>
-      </w:pPr>
-      <w:r>
-        <w:t xml:space="preserve">Could be used to forecast hot spots (</w:t>
-      </w:r>
-      <w:r>
-        <w:t xml:space="preserve">Vilela &amp; Bellido (2015)</w:t>
-      </w:r>
-      <w:r>
-        <w:t xml:space="preserve">), inform a DOM approach</w:t>
-      </w:r>
-    </w:p>
-    <w:p>
-      <w:pPr>
-        <w:pStyle w:val="FirstParagraph"/>
-      </w:pPr>
-      <w:r>
-        <w:t xml:space="preserve">A quantitative model-based approach to forecasting bycatch could be combined with a fleet communication approach as a form of small-scale dynamic ocean management (</w:t>
-      </w:r>
-      <w:r>
-        <w:t xml:space="preserve">Vilela &amp; Bellido (2015)</w:t>
-      </w:r>
-      <w:r>
-        <w:t xml:space="preserve">;</w:t>
-      </w:r>
-      <w:r>
-        <w:t xml:space="preserve"> </w:t>
-      </w:r>
-      <w:r>
-        <w:t xml:space="preserve">Sims, Cox, &amp; Lewison (2008)</w:t>
-      </w:r>
-      <w:r>
-        <w:t xml:space="preserve">;</w:t>
-      </w:r>
-      <w:r>
-        <w:t xml:space="preserve"> </w:t>
-      </w:r>
-      <w:r>
-        <w:t xml:space="preserve">Dunn, Maxwell, Boustany, &amp; Halpin (2016)</w:t>
-      </w:r>
-      <w:r>
-        <w:t xml:space="preserve">). Most approaches to dynamic management and fleet communication in other fisheries are based on ad-hoc data-based methods, possibly due to reluctance of harvesters to communicate and issues with data quality (</w:t>
-      </w:r>
-      <w:r>
-        <w:t xml:space="preserve">Gilman, Dalzell, &amp; Martin (2006)</w:t>
-      </w:r>
-      <w:r>
-        <w:t xml:space="preserve">). The unique, reliable GFFOS data set and the infrastructure used to create it could provide an easy route to the implementation of small scale management processes.</w:t>
-      </w:r>
-    </w:p>
-    <w:p>
-      <w:pPr>
-        <w:pStyle w:val="BodyText"/>
-      </w:pPr>
-      <w:r>
-        <w:t xml:space="preserve">In this chapter I test the feasibility of a model-based approach to forecasting bycatch of juvenile Sablefish using commercial data from BC fisheries. Due to the non-random nature of fishing efforts traditional statistical methods that rely on the central limit theorem are unsuitable. Instead, machine learning methods, known as</w:t>
-      </w:r>
-      <w:r>
-        <w:t xml:space="preserve"> </w:t>
-      </w:r>
-      <w:r>
-        <w:rPr>
-          <w:i/>
-        </w:rPr>
-        <w:t xml:space="preserve">learners</w:t>
-      </w:r>
-      <w:r>
-        <w:t xml:space="preserve">, will be used to sidestep statistical assumptions and search for correlations in the data (</w:t>
-      </w:r>
-      <w:r>
-        <w:t xml:space="preserve">C. M. Bishop (2006)</w:t>
-      </w:r>
-      <w:r>
-        <w:t xml:space="preserve">;</w:t>
-      </w:r>
-      <w:r>
-        <w:t xml:space="preserve"> </w:t>
-      </w:r>
-      <w:r>
-        <w:t xml:space="preserve">T. Hastie et al. (2009)</w:t>
-      </w:r>
-      <w:r>
-        <w:t xml:space="preserve">).</w:t>
-      </w:r>
-    </w:p>
-    <w:p>
-      <w:pPr>
-        <w:pStyle w:val="BodyText"/>
-      </w:pPr>
-      <w:r>
-        <w:t xml:space="preserve">Several learners will be developed and tested individually and as part of a combined model called an</w:t>
-      </w:r>
-      <w:r>
-        <w:t xml:space="preserve"> </w:t>
-      </w:r>
-      <w:r>
-        <w:rPr>
-          <w:i/>
-        </w:rPr>
-        <w:t xml:space="preserve">ensemble</w:t>
-      </w:r>
-      <w:r>
-        <w:t xml:space="preserve"> </w:t>
-      </w:r>
-      <w:r>
-        <w:t xml:space="preserve">learner. Initially, learners will be calibrated for forecasting presence or absence of juvenile Sablefish. This will involve testing a range of possible environmental, temporal and spatial variables for their predictive importance.</w:t>
-      </w:r>
-    </w:p>
-    <w:p>
-      <w:pPr>
-        <w:pStyle w:val="BodyText"/>
-      </w:pPr>
-      <w:r>
-        <w:rPr>
-          <w:b/>
-        </w:rPr>
-        <w:t xml:space="preserve">QUESTION:</w:t>
-      </w:r>
-      <w:r>
-        <w:t xml:space="preserve"> </w:t>
-      </w:r>
-      <w:r>
-        <w:t xml:space="preserve">What are the important predictors for the presence of juvenile Sablefish in commercial catch in the trawl and trap sectors?</w:t>
-      </w:r>
-    </w:p>
-    <w:p>
-      <w:pPr>
-        <w:pStyle w:val="BodyText"/>
-      </w:pPr>
-      <w:r>
-        <w:t xml:space="preserve">Learners that predict categorical variables such as presence and absence are known as</w:t>
-      </w:r>
-      <w:r>
-        <w:t xml:space="preserve"> </w:t>
-      </w:r>
-      <w:r>
-        <w:rPr>
-          <w:i/>
-        </w:rPr>
-        <w:t xml:space="preserve">classifiers</w:t>
-      </w:r>
-      <w:r>
-        <w:t xml:space="preserve">. Possible predictor variables include spatial and temporal variables from the GFFOS database and environmental and oceanographic variables taken from external sources. Importance can be measured through several means, all of which involve some measure of classifier performance when the predictor is included or excluded.</w:t>
-      </w:r>
-    </w:p>
-    <w:p>
-      <w:pPr>
-        <w:pStyle w:val="BodyText"/>
-      </w:pPr>
-      <w:r>
-        <w:t xml:space="preserve">Classifiers often return a probabilistic output similar to a logistic regression. To turn this probabilistic output into a categorical prediction a classification probability threshold is required. Typically a threshold of</w:t>
-      </w:r>
-      <w:r>
-        <w:t xml:space="preserve"> </w:t>
-      </w:r>
-      <m:oMath>
-        <m:r>
-          <m:rPr/>
-          <m:t>0.5</m:t>
-        </m:r>
-      </m:oMath>
-      <w:r>
-        <w:t xml:space="preserve"> </w:t>
-      </w:r>
-      <w:r>
-        <w:t xml:space="preserve">is used as an objective default, but this is an arbitrary choice. Threshold probabilities can be tuned to optimise different performance criteria, and the sensitivity of the threshold to the criteria is an important feature of a classifier model (</w:t>
-      </w:r>
-      <w:r>
-        <w:t xml:space="preserve">Freeman &amp; Moisen (2008)</w:t>
-      </w:r>
-      <w:r>
-        <w:t xml:space="preserve">).</w:t>
-      </w:r>
-    </w:p>
-    <w:p>
-      <w:pPr>
-        <w:pStyle w:val="BodyText"/>
-      </w:pPr>
-      <w:r>
-        <w:rPr>
-          <w:b/>
-        </w:rPr>
-        <w:t xml:space="preserve">QUESTION:</w:t>
-      </w:r>
-      <w:r>
-        <w:t xml:space="preserve"> </w:t>
-      </w:r>
-      <w:r>
-        <w:t xml:space="preserve">What is the sensitivity of classification threshold to performance criteria?</w:t>
-      </w:r>
-    </w:p>
-    <w:p>
-      <w:pPr>
-        <w:pStyle w:val="BodyText"/>
-      </w:pPr>
-      <w:r>
-        <w:t xml:space="preserve">High sensitivity of a classification threshold to the choice of performance criteria can indicate low discriminatory power of a learner (</w:t>
-      </w:r>
-      <w:r>
-        <w:t xml:space="preserve">Freeman &amp; Moisen (2008)</w:t>
-      </w:r>
-      <w:r>
-        <w:t xml:space="preserve">). Testing thresholds and criteria will allow for calibration of the model, and help determine if a model is suitable for forecasting.</w:t>
-      </w:r>
-    </w:p>
-    <w:p>
-      <w:pPr>
-        <w:pStyle w:val="BodyText"/>
-      </w:pPr>
-      <w:r>
-        <w:t xml:space="preserve">Given a feasible model with high discriminatory ability, I next want to test its ability to predict the biomass of juvenile Sablefish caught. This prediction could be important from a dynamic ocean management perspective, where small scale closures can be enacted based on the predicted value. It could also be directly valuable to harvesters from a cost-benefit perspective, where the expected cost of a small amount of non-target species at low probability is worth the expected benefit of a large amount of target species.</w:t>
-      </w:r>
-    </w:p>
-    <w:p>
-      <w:pPr>
-        <w:pStyle w:val="BodyText"/>
-      </w:pPr>
-      <w:r>
-        <w:rPr>
-          <w:b/>
-        </w:rPr>
-        <w:t xml:space="preserve">QUESTION:</w:t>
-      </w:r>
-      <w:r>
-        <w:t xml:space="preserve"> </w:t>
-      </w:r>
-      <w:r>
-        <w:t xml:space="preserve">What are the important predictors for (a) fishery dependent CPUE and (b) biomass of juvenile Sablefish in commercial catch in BC trawl and trap fisheries?</w:t>
-      </w:r>
-    </w:p>
-    <w:p>
-      <w:pPr>
-        <w:pStyle w:val="BodyText"/>
-      </w:pPr>
-      <w:r>
-        <w:t xml:space="preserve">Again, possible predictor variables include spatial and temporal variables from the GFFOS database and environmental and oceanographic variables taken from external sources. Prediction may be performed either by regression or classification into ordinal categories, and this will dictate how learner peformance and predictor performance are quantified.</w:t>
-      </w:r>
-    </w:p>
-    <w:p>
-      <w:pPr>
-        <w:pStyle w:val="Heading2"/>
-      </w:pPr>
-      <w:bookmarkStart w:id="42" w:name="methods-3"/>
-      <w:bookmarkEnd w:id="42"/>
-      <w:r>
-        <w:t xml:space="preserve">Methods</w:t>
-      </w:r>
-    </w:p>
-    <w:p>
-      <w:pPr>
-        <w:pStyle w:val="FirstParagraph"/>
-      </w:pPr>
-      <w:r>
-        <w:t xml:space="preserve">Predictive capacity of machine learning for detecting juvenile Sablefish will be tested across several learner algorithms and multiple ensemble structures. Ensembles are used to avoid overfitting by single learners through model averaging of different forms (</w:t>
-      </w:r>
-      <w:r>
-        <w:t xml:space="preserve">Rokach (2010)</w:t>
-      </w:r>
-      <w:r>
-        <w:t xml:space="preserve">). Some learners, such as the Random Forest algorithm (</w:t>
-      </w:r>
-      <w:r>
-        <w:t xml:space="preserve">Breiman (2001)</w:t>
-      </w:r>
-      <w:r>
-        <w:t xml:space="preserve">) are made up of many models and are themselves ensembles.</w:t>
-      </w:r>
-    </w:p>
-    <w:p>
-      <w:pPr>
-        <w:pStyle w:val="BodyText"/>
-      </w:pPr>
-      <w:r>
-        <w:t xml:space="preserve">Learners will be tested first by their capacity to predict presence or absence of juvenile Sablefish in data taken from the GFFOS. Three sets of data will be used: commerical trawl data, commercial trap data, and both sectors combined. Each data set will will go through the same process of model selection and calibration at two levels: the individual learners and the ensemble structures. At all stages, Monte-Carlo trials of cross-validation will be used to produce distributions of model performance.</w:t>
-      </w:r>
-    </w:p>
-    <w:p>
-      <w:pPr>
-        <w:pStyle w:val="BodyText"/>
-      </w:pPr>
-      <w:r>
-        <w:t xml:space="preserve">Model selection for the learners will be performed by testing the importance of various predictor variables. I’ll test two ways to assess predictor importance. First, through a sensitivity analysis that measures decreases in accuracy from random perturbations of predictor variable values, as is performed by the Random Forest (</w:t>
-      </w:r>
-      <w:r>
-        <w:t xml:space="preserve">Breiman (2001)</w:t>
-      </w:r>
-      <w:r>
-        <w:t xml:space="preserve">). Second, through the effect of variable selection on performance of the model.</w:t>
-      </w:r>
-    </w:p>
-    <w:p>
-      <w:pPr>
-        <w:pStyle w:val="BodyText"/>
-      </w:pPr>
-      <w:r>
-        <w:t xml:space="preserve">Performance of individual learners will be calibrated by optimising their classification thresholds to different criteria including</w:t>
-      </w:r>
-      <w:r>
-        <w:t xml:space="preserve"> </w:t>
-      </w:r>
-      <m:oMath>
-        <m:r>
-          <m:rPr/>
-          <m:t>κ</m:t>
-        </m:r>
-      </m:oMath>
-      <w:r>
-        <w:t xml:space="preserve">, percentage correctly classified, and true negative and true positive rates (</w:t>
-      </w:r>
-      <w:r>
-        <w:t xml:space="preserve">Freeman &amp; Moisen (2008)</w:t>
-      </w:r>
-      <w:r>
-        <w:t xml:space="preserve">). True positive and true negative rates could have asymmetric costs if a predictor like this is used in management decisions, so asymmetric loss functions will be tested.</w:t>
-      </w:r>
-    </w:p>
-    <w:p>
-      <w:pPr>
-        <w:pStyle w:val="BodyText"/>
-      </w:pPr>
-      <w:r>
-        <w:t xml:space="preserve">Model selection at the ensemble level requires selection of the individual learners, and a method to combine them. Individual learners will be selected based on the sensitivity of thresholds to performance criteria, which is a proxy for discrimanatory power (</w:t>
-      </w:r>
-      <w:r>
-        <w:t xml:space="preserve">Freeman &amp; Moisen (2008)</w:t>
-      </w:r>
-      <w:r>
-        <w:t xml:space="preserve">). Learners with low discriminatory power may be unsuitable to prediction of bycatch when expanded to true forecasts in practice, and will therefore be excluded from ensembles.Ensemble structures range from simple weighted model averaging to more complicated Bayesian Model Combination technique (</w:t>
-      </w:r>
-      <w:r>
-        <w:t xml:space="preserve">Monteith, Carroll, Seppi, &amp; Martinez (2011)</w:t>
-      </w:r>
-      <w:r>
-        <w:t xml:space="preserve">). Ensemble calibration will depend on the choice of ensemble structure.</w:t>
-      </w:r>
-    </w:p>
-    <w:p>
-      <w:pPr>
-        <w:pStyle w:val="BodyText"/>
-      </w:pPr>
-      <w:r>
-        <w:t xml:space="preserve">Finally, I’ll attempt to predict the amount of juvenile Sablefish caught if classification of presence and absence is feasible. Both absolute catch and fishery-dependent catch per unit effort will be used as possible response variables. Prediction of both responses could be done through regression or an extension of the classification method to multiple ordinal classes. For regression, new calibration and model selection techniques are possible, such as the lasso method for variable selection (</w:t>
-      </w:r>
-      <w:r>
-        <w:t xml:space="preserve">Tibshirani (1996)</w:t>
-      </w:r>
-      <w:r>
-        <w:t xml:space="preserve">). Regression and classification could also be combined in a</w:t>
-      </w:r>
-      <w:r>
-        <w:t xml:space="preserve"> </w:t>
-      </w:r>
-      <w:r>
-        <w:t xml:space="preserve">“</w:t>
-      </w:r>
-      <w:r>
-        <w:t xml:space="preserve">hurdle</w:t>
-      </w:r>
-      <w:r>
-        <w:t xml:space="preserve">”</w:t>
-      </w:r>
-      <w:r>
-        <w:t xml:space="preserve"> </w:t>
-      </w:r>
-      <w:r>
-        <w:t xml:space="preserve">model. Hurdle models predict an amount by regression only if a presence is predicted by the classifier, and are often used in zero-inflated data sets such as commercial bycatch data (</w:t>
-      </w:r>
-      <w:r>
-        <w:t xml:space="preserve">Sims et al. (2008)</w:t>
-      </w:r>
-      <w:r>
-        <w:t xml:space="preserve">).</w:t>
-      </w:r>
-    </w:p>
-    <w:p>
-      <w:pPr>
-        <w:pStyle w:val="Heading2"/>
-      </w:pPr>
-      <w:bookmarkStart w:id="43" w:name="expected-results-3"/>
-      <w:bookmarkEnd w:id="43"/>
-      <w:r>
-        <w:t xml:space="preserve">Expected Results</w:t>
-      </w:r>
-    </w:p>
-    <w:p>
-      <w:pPr>
-        <w:pStyle w:val="Compact"/>
-        <w:numPr>
-          <w:numId w:val="1004"/>
+          <w:numId w:val="1002"/>
           <w:ilvl w:val="0"/>
         </w:numPr>
       </w:pPr>
       <w:r>
-        <w:t xml:space="preserve">A conclusion on the feasibility of avoidance based on commercial data retained by monitoring.</w:t>
-      </w:r>
-    </w:p>
-    <w:p>
-      <w:pPr>
-        <w:pStyle w:val="Compact"/>
-        <w:numPr>
-          <w:numId w:val="1004"/>
-          <w:ilvl w:val="0"/>
-        </w:numPr>
-      </w:pPr>
-      <w:r>
-        <w:t xml:space="preserve">Maps of encounter probability for ease of communication to harvesters</w:t>
-      </w:r>
-    </w:p>
-    <w:p>
-      <w:pPr>
-        <w:pStyle w:val="Compact"/>
-        <w:numPr>
-          <w:numId w:val="1004"/>
-          <w:ilvl w:val="0"/>
-        </w:numPr>
-      </w:pPr>
-      <w:r>
-        <w:t xml:space="preserve">The basis of a fleet communication system for avoidance of non-target species and possible DOM</w:t>
-      </w:r>
-    </w:p>
-    <w:p>
-      <w:pPr>
-        <w:pStyle w:val="Compact"/>
-        <w:numPr>
-          <w:numId w:val="1004"/>
-          <w:ilvl w:val="0"/>
-        </w:numPr>
-      </w:pPr>
-      <w:r>
-        <w:t xml:space="preserve">Performance of a range of learners for</w:t>
-      </w:r>
-    </w:p>
-    <w:p>
-      <w:pPr>
-        <w:pStyle w:val="Compact"/>
-        <w:numPr>
-          <w:numId w:val="1005"/>
-          <w:ilvl w:val="1"/>
-        </w:numPr>
-      </w:pPr>
-      <w:r>
-        <w:t xml:space="preserve">classification</w:t>
-      </w:r>
-    </w:p>
-    <w:p>
-      <w:pPr>
-        <w:pStyle w:val="Compact"/>
-        <w:numPr>
-          <w:numId w:val="1005"/>
-          <w:ilvl w:val="1"/>
-        </w:numPr>
-      </w:pPr>
-      <w:r>
-        <w:t xml:space="preserve">regression</w:t>
+        <w:t xml:space="preserve">Estimates of the economic benefit of a tool for avoiding non-target species.</w:t>
       </w:r>
     </w:p>
     <w:p>
@@ -3258,6 +3020,38 @@
         <w:pStyle w:val="Bibliography"/>
       </w:pPr>
       <w:r>
+        <w:t xml:space="preserve">Crowder, L. B., &amp; Murawski, S. A. (1998). Fisheries bycatch: Implications for management.</w:t>
+      </w:r>
+      <w:r>
+        <w:t xml:space="preserve"> </w:t>
+      </w:r>
+      <w:r>
+        <w:rPr>
+          <w:i/>
+        </w:rPr>
+        <w:t xml:space="preserve">Fisheries</w:t>
+      </w:r>
+      <w:r>
+        <w:t xml:space="preserve">,</w:t>
+      </w:r>
+      <w:r>
+        <w:t xml:space="preserve"> </w:t>
+      </w:r>
+      <w:r>
+        <w:rPr>
+          <w:i/>
+        </w:rPr>
+        <w:t xml:space="preserve">23</w:t>
+      </w:r>
+      <w:r>
+        <w:t xml:space="preserve">(6), 8–17.</w:t>
+      </w:r>
+    </w:p>
+    <w:p>
+      <w:pPr>
+        <w:pStyle w:val="Bibliography"/>
+      </w:pPr>
+      <w:r>
         <w:t xml:space="preserve">de la Mare, W. K. (1998). Tidier fisheries management requires a new mOP (management-oriented paradigm).</w:t>
       </w:r>
       <w:r>
@@ -3429,7 +3223,312 @@
         <w:pStyle w:val="Bibliography"/>
       </w:pPr>
       <w:r>
-        <w:t xml:space="preserve">Dunn, D. C., Maxwell, S. M., Boustany, A. M., &amp; Halpin, P. N. (2016). Dynamic ocean management increases the efficiency and efficacy of fisheries management.</w:t>
+        <w:t xml:space="preserve">English, K. K., Edgell, T. C., Bocking, R. C., Link, M. R., &amp; Raborn, S. W. (2011). Fraser river sockeye fisheries and fisheries management and comparison with bristol bay sockeye fisheries.</w:t>
+      </w:r>
+      <w:r>
+        <w:t xml:space="preserve"> </w:t>
+      </w:r>
+      <w:r>
+        <w:rPr>
+          <w:i/>
+        </w:rPr>
+        <w:t xml:space="preserve">The Cohen Commission of Inquiry into the Decline of Sockeye Salmon in the Fraser River</w:t>
+      </w:r>
+      <w:r>
+        <w:t xml:space="preserve">.</w:t>
+      </w:r>
+    </w:p>
+    <w:p>
+      <w:pPr>
+        <w:pStyle w:val="Bibliography"/>
+      </w:pPr>
+      <w:r>
+        <w:t xml:space="preserve">Fisheries and Oceans, Canada. (2015). Pacific Region Integrated Fisheries Management Plan: Groundfish.</w:t>
+      </w:r>
+    </w:p>
+    <w:p>
+      <w:pPr>
+        <w:pStyle w:val="Bibliography"/>
+      </w:pPr>
+      <w:r>
+        <w:t xml:space="preserve">Food and Agriculture Organization of the United Nations. (1995). Code of conduct for responsible fisheries.</w:t>
+      </w:r>
+    </w:p>
+    <w:p>
+      <w:pPr>
+        <w:pStyle w:val="Bibliography"/>
+      </w:pPr>
+      <w:r>
+        <w:t xml:space="preserve">Fournier, D. A., Skaug, H. J., Ancheta, J., Ianelli, J., Magnusson, A., Maunder, M. N., … Sibert, J. (2012). AD model builder: Using automatic differentiation for statistical inference of highly parameterized complex nonlinear models.</w:t>
+      </w:r>
+      <w:r>
+        <w:t xml:space="preserve"> </w:t>
+      </w:r>
+      <w:r>
+        <w:rPr>
+          <w:i/>
+        </w:rPr>
+        <w:t xml:space="preserve">Optimization Methods and Software</w:t>
+      </w:r>
+      <w:r>
+        <w:t xml:space="preserve">,</w:t>
+      </w:r>
+      <w:r>
+        <w:t xml:space="preserve"> </w:t>
+      </w:r>
+      <w:r>
+        <w:rPr>
+          <w:i/>
+        </w:rPr>
+        <w:t xml:space="preserve">27</w:t>
+      </w:r>
+      <w:r>
+        <w:t xml:space="preserve">(2), 233–249.</w:t>
+      </w:r>
+    </w:p>
+    <w:p>
+      <w:pPr>
+        <w:pStyle w:val="Bibliography"/>
+      </w:pPr>
+      <w:r>
+        <w:t xml:space="preserve">Freeman, E. A., &amp; Moisen, G. G. (2008). A comparison of the performance of threshold criteria for binary classification in terms of predicted prevalence and kappa.</w:t>
+      </w:r>
+      <w:r>
+        <w:t xml:space="preserve"> </w:t>
+      </w:r>
+      <w:r>
+        <w:rPr>
+          <w:i/>
+        </w:rPr>
+        <w:t xml:space="preserve">Ecological Modelling</w:t>
+      </w:r>
+      <w:r>
+        <w:t xml:space="preserve">,</w:t>
+      </w:r>
+      <w:r>
+        <w:t xml:space="preserve"> </w:t>
+      </w:r>
+      <w:r>
+        <w:rPr>
+          <w:i/>
+        </w:rPr>
+        <w:t xml:space="preserve">217</w:t>
+      </w:r>
+      <w:r>
+        <w:t xml:space="preserve">(1), 48–58.</w:t>
+      </w:r>
+    </w:p>
+    <w:p>
+      <w:pPr>
+        <w:pStyle w:val="Bibliography"/>
+      </w:pPr>
+      <w:r>
+        <w:t xml:space="preserve">Gaichas, S., Gamble, R., Fogarty, M., Benoît, H., Essington, T., Fu, C., … Link, J. (2012). Assembly rules for aggregate-species production models: Simulations in support of management strategy evaluation.</w:t>
+      </w:r>
+      <w:r>
+        <w:t xml:space="preserve"> </w:t>
+      </w:r>
+      <w:r>
+        <w:rPr>
+          <w:i/>
+        </w:rPr>
+        <w:t xml:space="preserve">Marine Ecology Progress Series</w:t>
+      </w:r>
+      <w:r>
+        <w:t xml:space="preserve">,</w:t>
+      </w:r>
+      <w:r>
+        <w:t xml:space="preserve"> </w:t>
+      </w:r>
+      <w:r>
+        <w:rPr>
+          <w:i/>
+        </w:rPr>
+        <w:t xml:space="preserve">459</w:t>
+      </w:r>
+      <w:r>
+        <w:t xml:space="preserve">, 275–292.</w:t>
+      </w:r>
+    </w:p>
+    <w:p>
+      <w:pPr>
+        <w:pStyle w:val="Bibliography"/>
+      </w:pPr>
+      <w:r>
+        <w:t xml:space="preserve">Gelman, A., Carlin, J. B., Stern, H. S., &amp; Rubin, D. B. (2014).</w:t>
+      </w:r>
+      <w:r>
+        <w:t xml:space="preserve"> </w:t>
+      </w:r>
+      <w:r>
+        <w:rPr>
+          <w:i/>
+        </w:rPr>
+        <w:t xml:space="preserve">Bayesian data analysis</w:t>
+      </w:r>
+      <w:r>
+        <w:t xml:space="preserve"> </w:t>
+      </w:r>
+      <w:r>
+        <w:t xml:space="preserve">(Vol. 2). Taylor &amp;amp; Francis.</w:t>
+      </w:r>
+    </w:p>
+    <w:p>
+      <w:pPr>
+        <w:pStyle w:val="Bibliography"/>
+      </w:pPr>
+      <w:r>
+        <w:t xml:space="preserve">Gulland, J., &amp; Garcia, S. (1984). Observed patterns in multispecies fisheries. In</w:t>
+      </w:r>
+      <w:r>
+        <w:t xml:space="preserve"> </w:t>
+      </w:r>
+      <w:r>
+        <w:rPr>
+          <w:i/>
+        </w:rPr>
+        <w:t xml:space="preserve">Exploitation of marine communities</w:t>
+      </w:r>
+      <w:r>
+        <w:t xml:space="preserve"> </w:t>
+      </w:r>
+      <w:r>
+        <w:t xml:space="preserve">(pp. 155–190). Springer.</w:t>
+      </w:r>
+    </w:p>
+    <w:p>
+      <w:pPr>
+        <w:pStyle w:val="Bibliography"/>
+      </w:pPr>
+      <w:r>
+        <w:t xml:space="preserve">Hart, J. L., Clemens, W. A., &amp; others. (1973).</w:t>
+      </w:r>
+      <w:r>
+        <w:t xml:space="preserve"> </w:t>
+      </w:r>
+      <w:r>
+        <w:rPr>
+          <w:i/>
+        </w:rPr>
+        <w:t xml:space="preserve">Pacific fishes of canada</w:t>
+      </w:r>
+      <w:r>
+        <w:t xml:space="preserve">. Fisheries Research Board of Canada.</w:t>
+      </w:r>
+    </w:p>
+    <w:p>
+      <w:pPr>
+        <w:pStyle w:val="Bibliography"/>
+      </w:pPr>
+      <w:r>
+        <w:t xml:space="preserve">Hastie, T., Tibshirani, R., Friedman, J., Hastie, T., Friedman, J., &amp; Tibshirani, R. (2009).</w:t>
+      </w:r>
+      <w:r>
+        <w:t xml:space="preserve"> </w:t>
+      </w:r>
+      <w:r>
+        <w:rPr>
+          <w:i/>
+        </w:rPr>
+        <w:t xml:space="preserve">The elements of statistical learning</w:t>
+      </w:r>
+      <w:r>
+        <w:t xml:space="preserve"> </w:t>
+      </w:r>
+      <w:r>
+        <w:t xml:space="preserve">(Vol. 2). Springer.</w:t>
+      </w:r>
+    </w:p>
+    <w:p>
+      <w:pPr>
+        <w:pStyle w:val="Bibliography"/>
+      </w:pPr>
+      <w:r>
+        <w:t xml:space="preserve">Hilborn, R., &amp; Walters, C. J. (1987). A general model for simulation of stock and fleet dynamics in spatially heterogeneous fisheries.</w:t>
+      </w:r>
+      <w:r>
+        <w:t xml:space="preserve"> </w:t>
+      </w:r>
+      <w:r>
+        <w:rPr>
+          <w:i/>
+        </w:rPr>
+        <w:t xml:space="preserve">Canadian Journal of Fisheries and Aquatic Sciences</w:t>
+      </w:r>
+      <w:r>
+        <w:t xml:space="preserve">,</w:t>
+      </w:r>
+      <w:r>
+        <w:t xml:space="preserve"> </w:t>
+      </w:r>
+      <w:r>
+        <w:rPr>
+          <w:i/>
+        </w:rPr>
+        <w:t xml:space="preserve">44</w:t>
+      </w:r>
+      <w:r>
+        <w:t xml:space="preserve">(7), 1366–1369.</w:t>
+      </w:r>
+    </w:p>
+    <w:p>
+      <w:pPr>
+        <w:pStyle w:val="Bibliography"/>
+      </w:pPr>
+      <w:r>
+        <w:t xml:space="preserve">Hilborn, R., &amp; Walters, C. J. (1992).</w:t>
+      </w:r>
+      <w:r>
+        <w:t xml:space="preserve"> </w:t>
+      </w:r>
+      <w:r>
+        <w:rPr>
+          <w:i/>
+        </w:rPr>
+        <w:t xml:space="preserve">Quantitative fisheries stock assessment: Choice, dynamics and uncertainty/Book and disk</w:t>
+      </w:r>
+      <w:r>
+        <w:t xml:space="preserve">. Springer Science &amp;amp; Business Media.</w:t>
+      </w:r>
+    </w:p>
+    <w:p>
+      <w:pPr>
+        <w:pStyle w:val="Bibliography"/>
+      </w:pPr>
+      <w:r>
+        <w:t xml:space="preserve">Hilborn, R., Punt, A. E., &amp; Orensanz, J. (2004). Beyond band-aids in fisheries management: Fixing world fisheries.</w:t>
+      </w:r>
+      <w:r>
+        <w:t xml:space="preserve"> </w:t>
+      </w:r>
+      <w:r>
+        <w:rPr>
+          <w:i/>
+        </w:rPr>
+        <w:t xml:space="preserve">Bulletin of Marine Science</w:t>
+      </w:r>
+      <w:r>
+        <w:t xml:space="preserve">,</w:t>
+      </w:r>
+      <w:r>
+        <w:t xml:space="preserve"> </w:t>
+      </w:r>
+      <w:r>
+        <w:rPr>
+          <w:i/>
+        </w:rPr>
+        <w:t xml:space="preserve">74</w:t>
+      </w:r>
+      <w:r>
+        <w:t xml:space="preserve">(3), 493–507.</w:t>
+      </w:r>
+    </w:p>
+    <w:p>
+      <w:pPr>
+        <w:pStyle w:val="Bibliography"/>
+      </w:pPr>
+      <w:r>
+        <w:t xml:space="preserve">Hilborn, R., Quinn, T. P., Schindler, D. E., &amp; Rogers, D. E. (2003). Biocomplexity and fisheries sustainability.</w:t>
       </w:r>
       <w:r>
         <w:t xml:space="preserve"> </w:t>
@@ -3441,7 +3540,19 @@
         <w:t xml:space="preserve">Proceedings of the National Academy of Sciences</w:t>
       </w:r>
       <w:r>
-        <w:t xml:space="preserve">, 201513626.</w:t>
+        <w:t xml:space="preserve">,</w:t>
+      </w:r>
+      <w:r>
+        <w:t xml:space="preserve"> </w:t>
+      </w:r>
+      <w:r>
+        <w:rPr>
+          <w:i/>
+        </w:rPr>
+        <w:t xml:space="preserve">100</w:t>
+      </w:r>
+      <w:r>
+        <w:t xml:space="preserve">(11), 6564–6568.</w:t>
       </w:r>
     </w:p>
     <w:p>
@@ -3449,16 +3560,240 @@
         <w:pStyle w:val="Bibliography"/>
       </w:pPr>
       <w:r>
-        <w:t xml:space="preserve">English, K. K., Edgell, T. C., Bocking, R. C., Link, M. R., &amp; Raborn, S. W. (2011). Fraser river sockeye fisheries and fisheries management and comparison with bristol bay sockeye fisheries.</w:t>
-      </w:r>
-      <w:r>
-        <w:t xml:space="preserve"> </w:t>
-      </w:r>
-      <w:r>
-        <w:rPr>
-          <w:i/>
-        </w:rPr>
-        <w:t xml:space="preserve">The Cohen Commission of Inquiry into the Decline of Sockeye Salmon in the Fraser River</w:t>
+        <w:t xml:space="preserve">Hutchings, J. A., Côté, I. M., Dodson, J. J., Fleming, I. A., Jennings, S., Mantua, N. J., … VanderZwaag, D. L. (2012). Is canada fulfilling its obligations to sustain marine biodiversity? A summary review, conclusions, and recommendations 1 1 this manuscript is a companion paper to hutchings et al.(doi: 10.1139/a2012-011) and vanderZwaag et al.(doi: 10.1139/a2012-013) also appearing in this issue. these three papers comprise an edited version of a february 2012 royal society of canada expert panel report.</w:t>
+      </w:r>
+      <w:r>
+        <w:t xml:space="preserve"> </w:t>
+      </w:r>
+      <w:r>
+        <w:rPr>
+          <w:i/>
+        </w:rPr>
+        <w:t xml:space="preserve">Environmental Reviews</w:t>
+      </w:r>
+      <w:r>
+        <w:t xml:space="preserve">,</w:t>
+      </w:r>
+      <w:r>
+        <w:t xml:space="preserve"> </w:t>
+      </w:r>
+      <w:r>
+        <w:rPr>
+          <w:i/>
+        </w:rPr>
+        <w:t xml:space="preserve">20</w:t>
+      </w:r>
+      <w:r>
+        <w:t xml:space="preserve">(4), 353–361.</w:t>
+      </w:r>
+    </w:p>
+    <w:p>
+      <w:pPr>
+        <w:pStyle w:val="Bibliography"/>
+      </w:pPr>
+      <w:r>
+        <w:t xml:space="preserve">Jennings, S., Greenstreet, S., Reynolds, J., &amp; others. (1999). Structural change in an exploited fish community: A consequence of differential fishing effects on species with contrasting life histories.</w:t>
+      </w:r>
+      <w:r>
+        <w:t xml:space="preserve"> </w:t>
+      </w:r>
+      <w:r>
+        <w:rPr>
+          <w:i/>
+        </w:rPr>
+        <w:t xml:space="preserve">Journal of Animal Ecology</w:t>
+      </w:r>
+      <w:r>
+        <w:t xml:space="preserve">,</w:t>
+      </w:r>
+      <w:r>
+        <w:t xml:space="preserve"> </w:t>
+      </w:r>
+      <w:r>
+        <w:rPr>
+          <w:i/>
+        </w:rPr>
+        <w:t xml:space="preserve">68</w:t>
+      </w:r>
+      <w:r>
+        <w:t xml:space="preserve">(3), 617–627.</w:t>
+      </w:r>
+    </w:p>
+    <w:p>
+      <w:pPr>
+        <w:pStyle w:val="Bibliography"/>
+      </w:pPr>
+      <w:r>
+        <w:t xml:space="preserve">Jiao, Y., Hayes, C., &amp; Cortés, E. (2009). Hierarchical bayesian approach for population dynamics modelling of fish complexes without species-specific data.</w:t>
+      </w:r>
+      <w:r>
+        <w:t xml:space="preserve"> </w:t>
+      </w:r>
+      <w:r>
+        <w:rPr>
+          <w:i/>
+        </w:rPr>
+        <w:t xml:space="preserve">ICES Journal of Marine Science: Journal Du Conseil</w:t>
+      </w:r>
+      <w:r>
+        <w:t xml:space="preserve">,</w:t>
+      </w:r>
+      <w:r>
+        <w:t xml:space="preserve"> </w:t>
+      </w:r>
+      <w:r>
+        <w:rPr>
+          <w:i/>
+        </w:rPr>
+        <w:t xml:space="preserve">66</w:t>
+      </w:r>
+      <w:r>
+        <w:t xml:space="preserve">(2), 367–377.</w:t>
+      </w:r>
+    </w:p>
+    <w:p>
+      <w:pPr>
+        <w:pStyle w:val="Bibliography"/>
+      </w:pPr>
+      <w:r>
+        <w:t xml:space="preserve">Jones, M. L., Irwin, B. J., Hansen, G. J., Dawson, H. A., Treble, A. J., Liu, W., … Bence, J. R. (2009). An operating model for the integrated pest management of great lakes sea lampreys.</w:t>
+      </w:r>
+      <w:r>
+        <w:t xml:space="preserve"> </w:t>
+      </w:r>
+      <w:r>
+        <w:rPr>
+          <w:i/>
+        </w:rPr>
+        <w:t xml:space="preserve">The Open Fish Science Journal</w:t>
+      </w:r>
+      <w:r>
+        <w:t xml:space="preserve">,</w:t>
+      </w:r>
+      <w:r>
+        <w:t xml:space="preserve"> </w:t>
+      </w:r>
+      <w:r>
+        <w:rPr>
+          <w:i/>
+        </w:rPr>
+        <w:t xml:space="preserve">2</w:t>
+      </w:r>
+      <w:r>
+        <w:t xml:space="preserve">, 59–73.</w:t>
+      </w:r>
+    </w:p>
+    <w:p>
+      <w:pPr>
+        <w:pStyle w:val="Bibliography"/>
+      </w:pPr>
+      <w:r>
+        <w:t xml:space="preserve">Kallianiotis, A., Vidoris, P., &amp; Sylaios, G. (2004). Fish species assemblages and geographical sub-areas in the north aegean sea, greece.</w:t>
+      </w:r>
+      <w:r>
+        <w:t xml:space="preserve"> </w:t>
+      </w:r>
+      <w:r>
+        <w:rPr>
+          <w:i/>
+        </w:rPr>
+        <w:t xml:space="preserve">Fisheries Research</w:t>
+      </w:r>
+      <w:r>
+        <w:t xml:space="preserve">,</w:t>
+      </w:r>
+      <w:r>
+        <w:t xml:space="preserve"> </w:t>
+      </w:r>
+      <w:r>
+        <w:rPr>
+          <w:i/>
+        </w:rPr>
+        <w:t xml:space="preserve">68</w:t>
+      </w:r>
+      <w:r>
+        <w:t xml:space="preserve">(1), 171–187.</w:t>
+      </w:r>
+    </w:p>
+    <w:p>
+      <w:pPr>
+        <w:pStyle w:val="Bibliography"/>
+      </w:pPr>
+      <w:r>
+        <w:t xml:space="preserve">Kell, L. T., &amp; De Bruyn, P. (2012). THE rOBIN hOOD aPPROACH fOR dATA pOOR sTOCKS: AN eXAMPLE bASED oN aLBACORE.</w:t>
+      </w:r>
+      <w:r>
+        <w:t xml:space="preserve"> </w:t>
+      </w:r>
+      <w:r>
+        <w:rPr>
+          <w:i/>
+        </w:rPr>
+        <w:t xml:space="preserve">Collect. Vol. Sci. Pap. ICCAT</w:t>
+      </w:r>
+      <w:r>
+        <w:t xml:space="preserve">,</w:t>
+      </w:r>
+      <w:r>
+        <w:t xml:space="preserve"> </w:t>
+      </w:r>
+      <w:r>
+        <w:rPr>
+          <w:i/>
+        </w:rPr>
+        <w:t xml:space="preserve">68</w:t>
+      </w:r>
+      <w:r>
+        <w:t xml:space="preserve">(1), 379–386.</w:t>
+      </w:r>
+    </w:p>
+    <w:p>
+      <w:pPr>
+        <w:pStyle w:val="Bibliography"/>
+      </w:pPr>
+      <w:r>
+        <w:t xml:space="preserve">King, J., &amp; McFarlane, G. (2003). Marine fish life history strategies: Applications to fishery management.</w:t>
+      </w:r>
+      <w:r>
+        <w:t xml:space="preserve"> </w:t>
+      </w:r>
+      <w:r>
+        <w:rPr>
+          <w:i/>
+        </w:rPr>
+        <w:t xml:space="preserve">Fisheries Management and Ecology</w:t>
+      </w:r>
+      <w:r>
+        <w:t xml:space="preserve">,</w:t>
+      </w:r>
+      <w:r>
+        <w:t xml:space="preserve"> </w:t>
+      </w:r>
+      <w:r>
+        <w:rPr>
+          <w:i/>
+        </w:rPr>
+        <w:t xml:space="preserve">10</w:t>
+      </w:r>
+      <w:r>
+        <w:t xml:space="preserve">(4), 249–264.</w:t>
+      </w:r>
+    </w:p>
+    <w:p>
+      <w:pPr>
+        <w:pStyle w:val="Bibliography"/>
+      </w:pPr>
+      <w:r>
+        <w:t xml:space="preserve">Kristensen, K., Nielsen, A., Berg, C. W., Skaug, H., &amp; Bell, B. (2015). TMB: Automatic differentiation and laplace approximation.</w:t>
+      </w:r>
+      <w:r>
+        <w:t xml:space="preserve"> </w:t>
+      </w:r>
+      <w:r>
+        <w:rPr>
+          <w:i/>
+        </w:rPr>
+        <w:t xml:space="preserve">ArXiv Preprint ArXiv:1509.00660</w:t>
       </w:r>
       <w:r>
         <w:t xml:space="preserve">.</w:t>
@@ -3469,7 +3804,31 @@
         <w:pStyle w:val="Bibliography"/>
       </w:pPr>
       <w:r>
-        <w:t xml:space="preserve">Fisheries and Oceans, Canada. (2015). Pacific Region Integrated Fisheries Management Plan: Groundfish.</w:t>
+        <w:t xml:space="preserve">Malick, M. J., Cox, S. P., Mueter, F. J., Peterman, R. M., &amp; Bradford, M. (2015). Linking phytoplankton phenology to salmon productivity along a north–south gradient in the northeast pacific ocean.</w:t>
+      </w:r>
+      <w:r>
+        <w:t xml:space="preserve"> </w:t>
+      </w:r>
+      <w:r>
+        <w:rPr>
+          <w:i/>
+        </w:rPr>
+        <w:t xml:space="preserve">Canadian Journal of Fisheries and Aquatic Sciences</w:t>
+      </w:r>
+      <w:r>
+        <w:t xml:space="preserve">,</w:t>
+      </w:r>
+      <w:r>
+        <w:t xml:space="preserve"> </w:t>
+      </w:r>
+      <w:r>
+        <w:rPr>
+          <w:i/>
+        </w:rPr>
+        <w:t xml:space="preserve">72</w:t>
+      </w:r>
+      <w:r>
+        <w:t xml:space="preserve">(5), 697–708.</w:t>
       </w:r>
     </w:p>
     <w:p>
@@ -3477,7 +3836,31 @@
         <w:pStyle w:val="Bibliography"/>
       </w:pPr>
       <w:r>
-        <w:t xml:space="preserve">Food and Agriculture Organization of the United Nations. (1995). Code of conduct for responsible fisheries.</w:t>
+        <w:t xml:space="preserve">Maunder, M. N., Deriso, R. B., &amp; Hanson, C. H. (2015). Use of state-space population dynamics models in hypothesis testing: Advantages over simple log-linear regressions for modeling survival, illustrated with application to longfin smelt (spirinchus thaleichthys).</w:t>
+      </w:r>
+      <w:r>
+        <w:t xml:space="preserve"> </w:t>
+      </w:r>
+      <w:r>
+        <w:rPr>
+          <w:i/>
+        </w:rPr>
+        <w:t xml:space="preserve">Fisheries Research</w:t>
+      </w:r>
+      <w:r>
+        <w:t xml:space="preserve">,</w:t>
+      </w:r>
+      <w:r>
+        <w:t xml:space="preserve"> </w:t>
+      </w:r>
+      <w:r>
+        <w:rPr>
+          <w:i/>
+        </w:rPr>
+        <w:t xml:space="preserve">164</w:t>
+      </w:r>
+      <w:r>
+        <w:t xml:space="preserve">, 102–111.</w:t>
       </w:r>
     </w:p>
     <w:p>
@@ -3485,16 +3868,16 @@
         <w:pStyle w:val="Bibliography"/>
       </w:pPr>
       <w:r>
-        <w:t xml:space="preserve">Fournier, D. A., Skaug, H. J., Ancheta, J., Ianelli, J., Magnusson, A., Maunder, M. N., … Sibert, J. (2012). AD model builder: Using automatic differentiation for statistical inference of highly parameterized complex nonlinear models.</w:t>
-      </w:r>
-      <w:r>
-        <w:t xml:space="preserve"> </w:t>
-      </w:r>
-      <w:r>
-        <w:rPr>
-          <w:i/>
-        </w:rPr>
-        <w:t xml:space="preserve">Optimization Methods and Software</w:t>
+        <w:t xml:space="preserve">Mäntyniemi, S., Kuikka, S., Rahikainen, M., Kell, L. T., &amp; Kaitala, V. (2009). The value of information in fisheries management: North sea herring as an example.</w:t>
+      </w:r>
+      <w:r>
+        <w:t xml:space="preserve"> </w:t>
+      </w:r>
+      <w:r>
+        <w:rPr>
+          <w:i/>
+        </w:rPr>
+        <w:t xml:space="preserve">ICES Journal of Marine Science: Journal Du Conseil</w:t>
       </w:r>
       <w:r>
         <w:t xml:space="preserve">,</w:t>
@@ -3506,642 +3889,10 @@
         <w:rPr>
           <w:i/>
         </w:rPr>
-        <w:t xml:space="preserve">27</w:t>
-      </w:r>
-      <w:r>
-        <w:t xml:space="preserve">(2), 233–249.</w:t>
-      </w:r>
-    </w:p>
-    <w:p>
-      <w:pPr>
-        <w:pStyle w:val="Bibliography"/>
-      </w:pPr>
-      <w:r>
-        <w:t xml:space="preserve">Freeman, E. A., &amp; Moisen, G. G. (2008). A comparison of the performance of threshold criteria for binary classification in terms of predicted prevalence and kappa.</w:t>
-      </w:r>
-      <w:r>
-        <w:t xml:space="preserve"> </w:t>
-      </w:r>
-      <w:r>
-        <w:rPr>
-          <w:i/>
-        </w:rPr>
-        <w:t xml:space="preserve">Ecological Modelling</w:t>
-      </w:r>
-      <w:r>
-        <w:t xml:space="preserve">,</w:t>
-      </w:r>
-      <w:r>
-        <w:t xml:space="preserve"> </w:t>
-      </w:r>
-      <w:r>
-        <w:rPr>
-          <w:i/>
-        </w:rPr>
-        <w:t xml:space="preserve">217</w:t>
-      </w:r>
-      <w:r>
-        <w:t xml:space="preserve">(1), 48–58.</w:t>
-      </w:r>
-    </w:p>
-    <w:p>
-      <w:pPr>
-        <w:pStyle w:val="Bibliography"/>
-      </w:pPr>
-      <w:r>
-        <w:t xml:space="preserve">Gaichas, S., Gamble, R., Fogarty, M., Benoît, H., Essington, T., Fu, C., … Link, J. (2012). Assembly rules for aggregate-species production models: Simulations in support of management strategy evaluation.</w:t>
-      </w:r>
-      <w:r>
-        <w:t xml:space="preserve"> </w:t>
-      </w:r>
-      <w:r>
-        <w:rPr>
-          <w:i/>
-        </w:rPr>
-        <w:t xml:space="preserve">Marine Ecology Progress Series</w:t>
-      </w:r>
-      <w:r>
-        <w:t xml:space="preserve">,</w:t>
-      </w:r>
-      <w:r>
-        <w:t xml:space="preserve"> </w:t>
-      </w:r>
-      <w:r>
-        <w:rPr>
-          <w:i/>
-        </w:rPr>
-        <w:t xml:space="preserve">459</w:t>
-      </w:r>
-      <w:r>
-        <w:t xml:space="preserve">, 275–292.</w:t>
-      </w:r>
-    </w:p>
-    <w:p>
-      <w:pPr>
-        <w:pStyle w:val="Bibliography"/>
-      </w:pPr>
-      <w:r>
-        <w:t xml:space="preserve">Gelman, A., Carlin, J. B., Stern, H. S., &amp; Rubin, D. B. (2014).</w:t>
-      </w:r>
-      <w:r>
-        <w:t xml:space="preserve"> </w:t>
-      </w:r>
-      <w:r>
-        <w:rPr>
-          <w:i/>
-        </w:rPr>
-        <w:t xml:space="preserve">Bayesian data analysis</w:t>
-      </w:r>
-      <w:r>
-        <w:t xml:space="preserve"> </w:t>
-      </w:r>
-      <w:r>
-        <w:t xml:space="preserve">(Vol. 2). Taylor &amp;amp; Francis.</w:t>
-      </w:r>
-    </w:p>
-    <w:p>
-      <w:pPr>
-        <w:pStyle w:val="Bibliography"/>
-      </w:pPr>
-      <w:r>
-        <w:t xml:space="preserve">Gilman, E. L., Dalzell, P., &amp; Martin, S. (2006). Fleet communication to abate fisheries bycatch.</w:t>
-      </w:r>
-      <w:r>
-        <w:t xml:space="preserve"> </w:t>
-      </w:r>
-      <w:r>
-        <w:rPr>
-          <w:i/>
-        </w:rPr>
-        <w:t xml:space="preserve">Marine Policy</w:t>
-      </w:r>
-      <w:r>
-        <w:t xml:space="preserve">,</w:t>
-      </w:r>
-      <w:r>
-        <w:t xml:space="preserve"> </w:t>
-      </w:r>
-      <w:r>
-        <w:rPr>
-          <w:i/>
-        </w:rPr>
-        <w:t xml:space="preserve">30</w:t>
-      </w:r>
-      <w:r>
-        <w:t xml:space="preserve">(4), 360–366.</w:t>
-      </w:r>
-    </w:p>
-    <w:p>
-      <w:pPr>
-        <w:pStyle w:val="Bibliography"/>
-      </w:pPr>
-      <w:r>
-        <w:t xml:space="preserve">Gulland, J., &amp; Garcia, S. (1984). Observed patterns in multispecies fisheries. In</w:t>
-      </w:r>
-      <w:r>
-        <w:t xml:space="preserve"> </w:t>
-      </w:r>
-      <w:r>
-        <w:rPr>
-          <w:i/>
-        </w:rPr>
-        <w:t xml:space="preserve">Exploitation of marine communities</w:t>
-      </w:r>
-      <w:r>
-        <w:t xml:space="preserve"> </w:t>
-      </w:r>
-      <w:r>
-        <w:t xml:space="preserve">(pp. 155–190). Springer.</w:t>
-      </w:r>
-    </w:p>
-    <w:p>
-      <w:pPr>
-        <w:pStyle w:val="Bibliography"/>
-      </w:pPr>
-      <w:r>
-        <w:t xml:space="preserve">Hart, J. L., Clemens, W. A., &amp; others. (1973).</w:t>
-      </w:r>
-      <w:r>
-        <w:t xml:space="preserve"> </w:t>
-      </w:r>
-      <w:r>
-        <w:rPr>
-          <w:i/>
-        </w:rPr>
-        <w:t xml:space="preserve">Pacific fishes of canada</w:t>
-      </w:r>
-      <w:r>
-        <w:t xml:space="preserve">. Fisheries Research Board of Canada.</w:t>
-      </w:r>
-    </w:p>
-    <w:p>
-      <w:pPr>
-        <w:pStyle w:val="Bibliography"/>
-      </w:pPr>
-      <w:r>
-        <w:t xml:space="preserve">Hastie, T., Tibshirani, R., Friedman, J., Hastie, T., Friedman, J., &amp; Tibshirani, R. (2009).</w:t>
-      </w:r>
-      <w:r>
-        <w:t xml:space="preserve"> </w:t>
-      </w:r>
-      <w:r>
-        <w:rPr>
-          <w:i/>
-        </w:rPr>
-        <w:t xml:space="preserve">The elements of statistical learning</w:t>
-      </w:r>
-      <w:r>
-        <w:t xml:space="preserve"> </w:t>
-      </w:r>
-      <w:r>
-        <w:t xml:space="preserve">(Vol. 2). Springer.</w:t>
-      </w:r>
-    </w:p>
-    <w:p>
-      <w:pPr>
-        <w:pStyle w:val="Bibliography"/>
-      </w:pPr>
-      <w:r>
-        <w:t xml:space="preserve">Hilborn, R., &amp; Walters, C. J. (1987). A general model for simulation of stock and fleet dynamics in spatially heterogeneous fisheries.</w:t>
-      </w:r>
-      <w:r>
-        <w:t xml:space="preserve"> </w:t>
-      </w:r>
-      <w:r>
-        <w:rPr>
-          <w:i/>
-        </w:rPr>
-        <w:t xml:space="preserve">Canadian Journal of Fisheries and Aquatic Sciences</w:t>
-      </w:r>
-      <w:r>
-        <w:t xml:space="preserve">,</w:t>
-      </w:r>
-      <w:r>
-        <w:t xml:space="preserve"> </w:t>
-      </w:r>
-      <w:r>
-        <w:rPr>
-          <w:i/>
-        </w:rPr>
-        <w:t xml:space="preserve">44</w:t>
-      </w:r>
-      <w:r>
-        <w:t xml:space="preserve">(7), 1366–1369.</w:t>
-      </w:r>
-    </w:p>
-    <w:p>
-      <w:pPr>
-        <w:pStyle w:val="Bibliography"/>
-      </w:pPr>
-      <w:r>
-        <w:t xml:space="preserve">Hilborn, R., &amp; Walters, C. J. (1992).</w:t>
-      </w:r>
-      <w:r>
-        <w:t xml:space="preserve"> </w:t>
-      </w:r>
-      <w:r>
-        <w:rPr>
-          <w:i/>
-        </w:rPr>
-        <w:t xml:space="preserve">Quantitative fisheries stock assessment: Choice, dynamics and uncertainty/Book and disk</w:t>
-      </w:r>
-      <w:r>
-        <w:t xml:space="preserve">. Springer Science &amp;amp; Business Media.</w:t>
-      </w:r>
-    </w:p>
-    <w:p>
-      <w:pPr>
-        <w:pStyle w:val="Bibliography"/>
-      </w:pPr>
-      <w:r>
-        <w:t xml:space="preserve">Hilborn, R., Punt, A. E., &amp; Orensanz, J. (2004). Beyond band-aids in fisheries management: Fixing world fisheries.</w:t>
-      </w:r>
-      <w:r>
-        <w:t xml:space="preserve"> </w:t>
-      </w:r>
-      <w:r>
-        <w:rPr>
-          <w:i/>
-        </w:rPr>
-        <w:t xml:space="preserve">Bulletin of Marine Science</w:t>
-      </w:r>
-      <w:r>
-        <w:t xml:space="preserve">,</w:t>
-      </w:r>
-      <w:r>
-        <w:t xml:space="preserve"> </w:t>
-      </w:r>
-      <w:r>
-        <w:rPr>
-          <w:i/>
-        </w:rPr>
-        <w:t xml:space="preserve">74</w:t>
-      </w:r>
-      <w:r>
-        <w:t xml:space="preserve">(3), 493–507.</w:t>
-      </w:r>
-    </w:p>
-    <w:p>
-      <w:pPr>
-        <w:pStyle w:val="Bibliography"/>
-      </w:pPr>
-      <w:r>
-        <w:t xml:space="preserve">Hilborn, R., Quinn, T. P., Schindler, D. E., &amp; Rogers, D. E. (2003). Biocomplexity and fisheries sustainability.</w:t>
-      </w:r>
-      <w:r>
-        <w:t xml:space="preserve"> </w:t>
-      </w:r>
-      <w:r>
-        <w:rPr>
-          <w:i/>
-        </w:rPr>
-        <w:t xml:space="preserve">Proceedings of the National Academy of Sciences</w:t>
-      </w:r>
-      <w:r>
-        <w:t xml:space="preserve">,</w:t>
-      </w:r>
-      <w:r>
-        <w:t xml:space="preserve"> </w:t>
-      </w:r>
-      <w:r>
-        <w:rPr>
-          <w:i/>
-        </w:rPr>
-        <w:t xml:space="preserve">100</w:t>
-      </w:r>
-      <w:r>
-        <w:t xml:space="preserve">(11), 6564–6568.</w:t>
-      </w:r>
-    </w:p>
-    <w:p>
-      <w:pPr>
-        <w:pStyle w:val="Bibliography"/>
-      </w:pPr>
-      <w:r>
-        <w:t xml:space="preserve">Hutchings, J. A., Côté, I. M., Dodson, J. J., Fleming, I. A., Jennings, S., Mantua, N. J., … VanderZwaag, D. L. (2012). Is canada fulfilling its obligations to sustain marine biodiversity? A summary review, conclusions, and recommendations 1 1 this manuscript is a companion paper to hutchings et al.(doi: 10.1139/a2012-011) and vanderZwaag et al.(doi: 10.1139/a2012-013) also appearing in this issue. these three papers comprise an edited version of a february 2012 royal society of canada expert panel report.</w:t>
-      </w:r>
-      <w:r>
-        <w:t xml:space="preserve"> </w:t>
-      </w:r>
-      <w:r>
-        <w:rPr>
-          <w:i/>
-        </w:rPr>
-        <w:t xml:space="preserve">Environmental Reviews</w:t>
-      </w:r>
-      <w:r>
-        <w:t xml:space="preserve">,</w:t>
-      </w:r>
-      <w:r>
-        <w:t xml:space="preserve"> </w:t>
-      </w:r>
-      <w:r>
-        <w:rPr>
-          <w:i/>
-        </w:rPr>
-        <w:t xml:space="preserve">20</w:t>
-      </w:r>
-      <w:r>
-        <w:t xml:space="preserve">(4), 353–361.</w:t>
-      </w:r>
-    </w:p>
-    <w:p>
-      <w:pPr>
-        <w:pStyle w:val="Bibliography"/>
-      </w:pPr>
-      <w:r>
-        <w:t xml:space="preserve">Jennings, S., Greenstreet, S., Reynolds, J., &amp; others. (1999). Structural change in an exploited fish community: A consequence of differential fishing effects on species with contrasting life histories.</w:t>
-      </w:r>
-      <w:r>
-        <w:t xml:space="preserve"> </w:t>
-      </w:r>
-      <w:r>
-        <w:rPr>
-          <w:i/>
-        </w:rPr>
-        <w:t xml:space="preserve">Journal of Animal Ecology</w:t>
-      </w:r>
-      <w:r>
-        <w:t xml:space="preserve">,</w:t>
-      </w:r>
-      <w:r>
-        <w:t xml:space="preserve"> </w:t>
-      </w:r>
-      <w:r>
-        <w:rPr>
-          <w:i/>
-        </w:rPr>
-        <w:t xml:space="preserve">68</w:t>
-      </w:r>
-      <w:r>
-        <w:t xml:space="preserve">(3), 617–627.</w:t>
-      </w:r>
-    </w:p>
-    <w:p>
-      <w:pPr>
-        <w:pStyle w:val="Bibliography"/>
-      </w:pPr>
-      <w:r>
-        <w:t xml:space="preserve">Jiao, Y., Hayes, C., &amp; Cortés, E. (2009). Hierarchical bayesian approach for population dynamics modelling of fish complexes without species-specific data.</w:t>
-      </w:r>
-      <w:r>
-        <w:t xml:space="preserve"> </w:t>
-      </w:r>
-      <w:r>
-        <w:rPr>
-          <w:i/>
-        </w:rPr>
-        <w:t xml:space="preserve">ICES Journal of Marine Science: Journal Du Conseil</w:t>
-      </w:r>
-      <w:r>
-        <w:t xml:space="preserve">,</w:t>
-      </w:r>
-      <w:r>
-        <w:t xml:space="preserve"> </w:t>
-      </w:r>
-      <w:r>
-        <w:rPr>
-          <w:i/>
-        </w:rPr>
         <w:t xml:space="preserve">66</w:t>
       </w:r>
       <w:r>
-        <w:t xml:space="preserve">(2), 367–377.</w:t>
-      </w:r>
-    </w:p>
-    <w:p>
-      <w:pPr>
-        <w:pStyle w:val="Bibliography"/>
-      </w:pPr>
-      <w:r>
-        <w:t xml:space="preserve">Jones, M. L., Irwin, B. J., Hansen, G. J., Dawson, H. A., Treble, A. J., Liu, W., … Bence, J. R. (2009). An operating model for the integrated pest management of great lakes sea lampreys.</w:t>
-      </w:r>
-      <w:r>
-        <w:t xml:space="preserve"> </w:t>
-      </w:r>
-      <w:r>
-        <w:rPr>
-          <w:i/>
-        </w:rPr>
-        <w:t xml:space="preserve">The Open Fish Science Journal</w:t>
-      </w:r>
-      <w:r>
-        <w:t xml:space="preserve">,</w:t>
-      </w:r>
-      <w:r>
-        <w:t xml:space="preserve"> </w:t>
-      </w:r>
-      <w:r>
-        <w:rPr>
-          <w:i/>
-        </w:rPr>
-        <w:t xml:space="preserve">2</w:t>
-      </w:r>
-      <w:r>
-        <w:t xml:space="preserve">, 59–73.</w:t>
-      </w:r>
-    </w:p>
-    <w:p>
-      <w:pPr>
-        <w:pStyle w:val="Bibliography"/>
-      </w:pPr>
-      <w:r>
-        <w:t xml:space="preserve">Kallianiotis, A., Vidoris, P., &amp; Sylaios, G. (2004). Fish species assemblages and geographical sub-areas in the north aegean sea, greece.</w:t>
-      </w:r>
-      <w:r>
-        <w:t xml:space="preserve"> </w:t>
-      </w:r>
-      <w:r>
-        <w:rPr>
-          <w:i/>
-        </w:rPr>
-        <w:t xml:space="preserve">Fisheries Research</w:t>
-      </w:r>
-      <w:r>
-        <w:t xml:space="preserve">,</w:t>
-      </w:r>
-      <w:r>
-        <w:t xml:space="preserve"> </w:t>
-      </w:r>
-      <w:r>
-        <w:rPr>
-          <w:i/>
-        </w:rPr>
-        <w:t xml:space="preserve">68</w:t>
-      </w:r>
-      <w:r>
-        <w:t xml:space="preserve">(1), 171–187.</w:t>
-      </w:r>
-    </w:p>
-    <w:p>
-      <w:pPr>
-        <w:pStyle w:val="Bibliography"/>
-      </w:pPr>
-      <w:r>
-        <w:t xml:space="preserve">Kell, L. T., &amp; De Bruyn, P. (2012). THE rOBIN hOOD aPPROACH fOR dATA pOOR sTOCKS: AN eXAMPLE bASED oN aLBACORE.</w:t>
-      </w:r>
-      <w:r>
-        <w:t xml:space="preserve"> </w:t>
-      </w:r>
-      <w:r>
-        <w:rPr>
-          <w:i/>
-        </w:rPr>
-        <w:t xml:space="preserve">Collect. Vol. Sci. Pap. ICCAT</w:t>
-      </w:r>
-      <w:r>
-        <w:t xml:space="preserve">,</w:t>
-      </w:r>
-      <w:r>
-        <w:t xml:space="preserve"> </w:t>
-      </w:r>
-      <w:r>
-        <w:rPr>
-          <w:i/>
-        </w:rPr>
-        <w:t xml:space="preserve">68</w:t>
-      </w:r>
-      <w:r>
-        <w:t xml:space="preserve">(1), 379–386.</w:t>
-      </w:r>
-    </w:p>
-    <w:p>
-      <w:pPr>
-        <w:pStyle w:val="Bibliography"/>
-      </w:pPr>
-      <w:r>
-        <w:t xml:space="preserve">King, J., &amp; McFarlane, G. (2003). Marine fish life history strategies: Applications to fishery management.</w:t>
-      </w:r>
-      <w:r>
-        <w:t xml:space="preserve"> </w:t>
-      </w:r>
-      <w:r>
-        <w:rPr>
-          <w:i/>
-        </w:rPr>
-        <w:t xml:space="preserve">Fisheries Management and Ecology</w:t>
-      </w:r>
-      <w:r>
-        <w:t xml:space="preserve">,</w:t>
-      </w:r>
-      <w:r>
-        <w:t xml:space="preserve"> </w:t>
-      </w:r>
-      <w:r>
-        <w:rPr>
-          <w:i/>
-        </w:rPr>
-        <w:t xml:space="preserve">10</w:t>
-      </w:r>
-      <w:r>
-        <w:t xml:space="preserve">(4), 249–264.</w:t>
-      </w:r>
-    </w:p>
-    <w:p>
-      <w:pPr>
-        <w:pStyle w:val="Bibliography"/>
-      </w:pPr>
-      <w:r>
-        <w:t xml:space="preserve">Kristensen, K., Nielsen, A., Berg, C. W., Skaug, H., &amp; Bell, B. (2015). TMB: Automatic differentiation and laplace approximation.</w:t>
-      </w:r>
-      <w:r>
-        <w:t xml:space="preserve"> </w:t>
-      </w:r>
-      <w:r>
-        <w:rPr>
-          <w:i/>
-        </w:rPr>
-        <w:t xml:space="preserve">ArXiv Preprint ArXiv:1509.00660</w:t>
-      </w:r>
-      <w:r>
-        <w:t xml:space="preserve">.</w:t>
-      </w:r>
-    </w:p>
-    <w:p>
-      <w:pPr>
-        <w:pStyle w:val="Bibliography"/>
-      </w:pPr>
-      <w:r>
-        <w:t xml:space="preserve">Malick, M. J., Cox, S. P., Mueter, F. J., Peterman, R. M., &amp; Bradford, M. (2015). Linking phytoplankton phenology to salmon productivity along a north–south gradient in the northeast pacific ocean.</w:t>
-      </w:r>
-      <w:r>
-        <w:t xml:space="preserve"> </w:t>
-      </w:r>
-      <w:r>
-        <w:rPr>
-          <w:i/>
-        </w:rPr>
-        <w:t xml:space="preserve">Canadian Journal of Fisheries and Aquatic Sciences</w:t>
-      </w:r>
-      <w:r>
-        <w:t xml:space="preserve">,</w:t>
-      </w:r>
-      <w:r>
-        <w:t xml:space="preserve"> </w:t>
-      </w:r>
-      <w:r>
-        <w:rPr>
-          <w:i/>
-        </w:rPr>
-        <w:t xml:space="preserve">72</w:t>
-      </w:r>
-      <w:r>
-        <w:t xml:space="preserve">(5), 697–708.</w:t>
-      </w:r>
-    </w:p>
-    <w:p>
-      <w:pPr>
-        <w:pStyle w:val="Bibliography"/>
-      </w:pPr>
-      <w:r>
-        <w:t xml:space="preserve">Maunder, M. N., Deriso, R. B., &amp; Hanson, C. H. (2015). Use of state-space population dynamics models in hypothesis testing: Advantages over simple log-linear regressions for modeling survival, illustrated with application to longfin smelt (spirinchus thaleichthys).</w:t>
-      </w:r>
-      <w:r>
-        <w:t xml:space="preserve"> </w:t>
-      </w:r>
-      <w:r>
-        <w:rPr>
-          <w:i/>
-        </w:rPr>
-        <w:t xml:space="preserve">Fisheries Research</w:t>
-      </w:r>
-      <w:r>
-        <w:t xml:space="preserve">,</w:t>
-      </w:r>
-      <w:r>
-        <w:t xml:space="preserve"> </w:t>
-      </w:r>
-      <w:r>
-        <w:rPr>
-          <w:i/>
-        </w:rPr>
-        <w:t xml:space="preserve">164</w:t>
-      </w:r>
-      <w:r>
-        <w:t xml:space="preserve">, 102–111.</w:t>
-      </w:r>
-    </w:p>
-    <w:p>
-      <w:pPr>
-        <w:pStyle w:val="Bibliography"/>
-      </w:pPr>
-      <w:r>
-        <w:t xml:space="preserve">Monteith, K., Carroll, J. L., Seppi, K., &amp; Martinez, T. (2011). Turning bayesian model averaging into bayesian model combination. In</w:t>
-      </w:r>
-      <w:r>
-        <w:t xml:space="preserve"> </w:t>
-      </w:r>
-      <w:r>
-        <w:rPr>
-          <w:i/>
-        </w:rPr>
-        <w:t xml:space="preserve">Neural networks (iJCNN), the 2011 international joint conference on</w:t>
-      </w:r>
-      <w:r>
-        <w:t xml:space="preserve"> </w:t>
-      </w:r>
-      <w:r>
-        <w:t xml:space="preserve">(pp. 2657–2663). IEEE.</w:t>
+        <w:t xml:space="preserve">(10), 2278–2283.</w:t>
       </w:r>
     </w:p>
     <w:p>
@@ -4288,6 +4039,38 @@
         <w:pStyle w:val="Bibliography"/>
       </w:pPr>
       <w:r>
+        <w:t xml:space="preserve">Peterman, R. M., &amp; Anderson, J. L. (1999). Decision analysis: A method for taking uncertainties into account in risk-based decision making.</w:t>
+      </w:r>
+      <w:r>
+        <w:t xml:space="preserve"> </w:t>
+      </w:r>
+      <w:r>
+        <w:rPr>
+          <w:i/>
+        </w:rPr>
+        <w:t xml:space="preserve">Human and Ecological Risk Assessment: An International Journal</w:t>
+      </w:r>
+      <w:r>
+        <w:t xml:space="preserve">,</w:t>
+      </w:r>
+      <w:r>
+        <w:t xml:space="preserve"> </w:t>
+      </w:r>
+      <w:r>
+        <w:rPr>
+          <w:i/>
+        </w:rPr>
+        <w:t xml:space="preserve">5</w:t>
+      </w:r>
+      <w:r>
+        <w:t xml:space="preserve">(2), 231–244.</w:t>
+      </w:r>
+    </w:p>
+    <w:p>
+      <w:pPr>
+        <w:pStyle w:val="Bibliography"/>
+      </w:pPr>
+      <w:r>
         <w:t xml:space="preserve">Punt, A. E., Smith, D. C., &amp; Smith, A. D. (2011). Among-stock comparisons for improving stock assessments of data-poor stocks: The “robin hood” approach.</w:t>
       </w:r>
       <w:r>
@@ -4436,6 +4219,34 @@
         <w:pStyle w:val="Bibliography"/>
       </w:pPr>
       <w:r>
+        <w:t xml:space="preserve">Safina, C., &amp; Lewison, R. L. (2008). Why study bycatch? An introduction to the theme section on fisheries bycatch.</w:t>
+      </w:r>
+    </w:p>
+    <w:p>
+      <w:pPr>
+        <w:pStyle w:val="Bibliography"/>
+      </w:pPr>
+      <w:r>
+        <w:t xml:space="preserve">Saila, S. B., &amp; Jones, C. (1983).</w:t>
+      </w:r>
+      <w:r>
+        <w:t xml:space="preserve"> </w:t>
+      </w:r>
+      <w:r>
+        <w:rPr>
+          <w:i/>
+        </w:rPr>
+        <w:t xml:space="preserve">Fishery science and the stock concept</w:t>
+      </w:r>
+      <w:r>
+        <w:t xml:space="preserve">. University of Rhode Island.</w:t>
+      </w:r>
+    </w:p>
+    <w:p>
+      <w:pPr>
+        <w:pStyle w:val="Bibliography"/>
+      </w:pPr>
+      <w:r>
         <w:t xml:space="preserve">Sainsbury, K. J., Punt, A. E., &amp; Smith, A. D. (2000). Design of operational management strategies for achieving fishery ecosystem objectives.</w:t>
       </w:r>
       <w:r>
@@ -4520,16 +4331,16 @@
         <w:pStyle w:val="Bibliography"/>
       </w:pPr>
       <w:r>
-        <w:t xml:space="preserve">Sims, M., Cox, T., &amp; Lewison, R. (2008). Modeling spatial patterns in fisheries bycatch: Improving bycatch maps to aid fisheries management.</w:t>
-      </w:r>
-      <w:r>
-        <w:t xml:space="preserve"> </w:t>
-      </w:r>
-      <w:r>
-        <w:rPr>
-          <w:i/>
-        </w:rPr>
-        <w:t xml:space="preserve">Ecological Applications</w:t>
+        <w:t xml:space="preserve">Su, Z., Peterman, R. M., &amp; Haeseker, S. L. (2004). Spatial hierarchical bayesian models for stock-recruitment analysis of pink salmon (oncorhynchus gorbuscha).</w:t>
+      </w:r>
+      <w:r>
+        <w:t xml:space="preserve"> </w:t>
+      </w:r>
+      <w:r>
+        <w:rPr>
+          <w:i/>
+        </w:rPr>
+        <w:t xml:space="preserve">Canadian Journal of Fisheries and Aquatic Sciences</w:t>
       </w:r>
       <w:r>
         <w:t xml:space="preserve">,</w:t>
@@ -4541,10 +4352,10 @@
         <w:rPr>
           <w:i/>
         </w:rPr>
-        <w:t xml:space="preserve">18</w:t>
-      </w:r>
-      <w:r>
-        <w:t xml:space="preserve">(3), 649–661.</w:t>
+        <w:t xml:space="preserve">61</w:t>
+      </w:r>
+      <w:r>
+        <w:t xml:space="preserve">(12), 2471–2486.</w:t>
       </w:r>
     </w:p>
     <w:p>
@@ -4552,31 +4363,22 @@
         <w:pStyle w:val="Bibliography"/>
       </w:pPr>
       <w:r>
-        <w:t xml:space="preserve">Su, Z., Peterman, R. M., &amp; Haeseker, S. L. (2004). Spatial hierarchical bayesian models for stock-recruitment analysis of pink salmon (oncorhynchus gorbuscha).</w:t>
-      </w:r>
-      <w:r>
-        <w:t xml:space="preserve"> </w:t>
-      </w:r>
-      <w:r>
-        <w:rPr>
-          <w:i/>
-        </w:rPr>
-        <w:t xml:space="preserve">Canadian Journal of Fisheries and Aquatic Sciences</w:t>
-      </w:r>
-      <w:r>
-        <w:t xml:space="preserve">,</w:t>
-      </w:r>
-      <w:r>
-        <w:t xml:space="preserve"> </w:t>
-      </w:r>
-      <w:r>
-        <w:rPr>
-          <w:i/>
-        </w:rPr>
-        <w:t xml:space="preserve">61</w:t>
-      </w:r>
-      <w:r>
-        <w:t xml:space="preserve">(12), 2471–2486.</w:t>
+        <w:t xml:space="preserve">Sugihara, G., Garcia, S., Platt, T., Gulland, J., Rachor, E., Lawton, J., … others. (1984). Ecosystems dynamics. In</w:t>
+      </w:r>
+      <w:r>
+        <w:t xml:space="preserve"> </w:t>
+      </w:r>
+      <w:r>
+        <w:rPr>
+          <w:i/>
+        </w:rPr>
+        <w:t xml:space="preserve">Exploitation of marine communities</w:t>
+      </w:r>
+      <w:r>
+        <w:t xml:space="preserve"> </w:t>
+      </w:r>
+      <w:r>
+        <w:t xml:space="preserve">(pp. 131–153). Springer.</w:t>
       </w:r>
     </w:p>
     <w:p>
@@ -4584,29 +4386,6 @@
         <w:pStyle w:val="Bibliography"/>
       </w:pPr>
       <w:r>
-        <w:t xml:space="preserve">Sugihara, G., Garcia, S., Platt, T., Gulland, J., Rachor, E., Lawton, J., … others. (1984). Ecosystems dynamics. In</w:t>
-      </w:r>
-      <w:r>
-        <w:t xml:space="preserve"> </w:t>
-      </w:r>
-      <w:r>
-        <w:rPr>
-          <w:i/>
-        </w:rPr>
-        <w:t xml:space="preserve">Exploitation of marine communities</w:t>
-      </w:r>
-      <w:r>
-        <w:t xml:space="preserve"> </w:t>
-      </w:r>
-      <w:r>
-        <w:t xml:space="preserve">(pp. 131–153). Springer.</w:t>
-      </w:r>
-    </w:p>
-    <w:p>
-      <w:pPr>
-        <w:pStyle w:val="Bibliography"/>
-      </w:pPr>
-      <w:r>
         <w:t xml:space="preserve">Team, C. S. R. (2009).</w:t>
       </w:r>
       <w:r>
@@ -4620,46 +4399,6 @@
       </w:r>
       <w:r>
         <w:t xml:space="preserve">. Fisheries; Oceans Canada.</w:t>
-      </w:r>
-    </w:p>
-    <w:p>
-      <w:pPr>
-        <w:pStyle w:val="Bibliography"/>
-      </w:pPr>
-      <w:r>
-        <w:t xml:space="preserve">Tibshirani, R. (1996). Regression shrinkage and selection via the lasso.</w:t>
-      </w:r>
-      <w:r>
-        <w:t xml:space="preserve"> </w:t>
-      </w:r>
-      <w:r>
-        <w:rPr>
-          <w:i/>
-        </w:rPr>
-        <w:t xml:space="preserve">Journal of the Royal Statistical Society. Series B (Methodological)</w:t>
-      </w:r>
-      <w:r>
-        <w:t xml:space="preserve">, 267–288.</w:t>
-      </w:r>
-    </w:p>
-    <w:p>
-      <w:pPr>
-        <w:pStyle w:val="Bibliography"/>
-      </w:pPr>
-      <w:r>
-        <w:t xml:space="preserve">Vilela, R., &amp; Bellido, J. M. (2015). Fishing suitability maps: Helping fishermen reduce discards.</w:t>
-      </w:r>
-      <w:r>
-        <w:t xml:space="preserve"> </w:t>
-      </w:r>
-      <w:r>
-        <w:rPr>
-          <w:i/>
-        </w:rPr>
-        <w:t xml:space="preserve">Canadian Journal of Fisheries and Aquatic Sciences</w:t>
-      </w:r>
-      <w:r>
-        <w:t xml:space="preserve">, (ja).</w:t>
       </w:r>
     </w:p>
     <w:p>
@@ -5172,7 +4911,7 @@
     </w:lvl>
   </w:abstractNum>
   <w:abstractNum w:abstractNumId="990">
-    <w:nsid w:val="3266dd03"/>
+    <w:nsid w:val="7ad7d14a"/>
     <w:multiLevelType w:val="multilevel"/>
     <w:lvl w:ilvl="0">
       <w:numFmt w:val="bullet"/>
@@ -5253,7 +4992,7 @@
     </w:lvl>
   </w:abstractNum>
   <w:abstractNum w:abstractNumId="991">
-    <w:nsid w:val="d8cfcf30"/>
+    <w:nsid w:val="a02ca407"/>
     <w:multiLevelType w:val="multilevel"/>
     <w:lvl w:ilvl="0">
       <w:numFmt w:val="bullet"/>
@@ -5406,15 +5145,6 @@
     <w:abstractNumId w:val="991"/>
   </w:num>
   <w:num w:numId="1002">
-    <w:abstractNumId w:val="991"/>
-  </w:num>
-  <w:num w:numId="1003">
-    <w:abstractNumId w:val="991"/>
-  </w:num>
-  <w:num w:numId="1004">
-    <w:abstractNumId w:val="991"/>
-  </w:num>
-  <w:num w:numId="1005">
     <w:abstractNumId w:val="991"/>
   </w:num>
 </w:numbering>

</xml_diff>

<commit_message>
Draft sent to Sean May8 2016
</commit_message>
<xml_diff>
--- a/prop.docx
+++ b/prop.docx
@@ -4645,131 +4645,13 @@
         <w:t xml:space="preserve"> </w:t>
       </w:r>
       <w:r>
-        <w:t xml:space="preserve">model including effort dynamics (Table 7; M. L. Jones et al. (2009)).</w:t>
-      </w:r>
-      <w:r>
-        <w:t xml:space="preserve"> </w:t>
-      </w:r>
-      <w:r>
-        <w:t xml:space="preserve">Four classes of model are available for simulating short term</w:t>
-      </w:r>
-      <w:r>
-        <w:t xml:space="preserve"> </w:t>
-      </w:r>
-      <w:r>
-        <w:t xml:space="preserve">distribution of fishing effort (Walters &amp; Martell (2004), Ch. 9.3).</w:t>
-      </w:r>
-      <w:r>
-        <w:t xml:space="preserve"> </w:t>
-      </w:r>
-      <w:r>
-        <w:t xml:space="preserve">From least to most complex the four classes are: gravity models (Walters</w:t>
-      </w:r>
-      <w:r>
-        <w:t xml:space="preserve"> </w:t>
-      </w:r>
-      <w:r>
-        <w:t xml:space="preserve">&amp; Bonfil (1999)), ideal free distribution (IFD) models (Benson et al.</w:t>
-      </w:r>
-      <w:r>
-        <w:t xml:space="preserve"> </w:t>
-      </w:r>
-      <w:r>
-        <w:t xml:space="preserve">(2015)), sequential effort allocation models (Hilborn &amp; Walters (1987))</w:t>
-      </w:r>
-      <w:r>
-        <w:t xml:space="preserve"> </w:t>
-      </w:r>
-      <w:r>
-        <w:t xml:space="preserve">and individual based models.</w:t>
-      </w:r>
-    </w:p>
-    <w:p>
-      <w:pPr>
-        <w:pStyle w:val="BodyText"/>
-      </w:pPr>
-      <w:r>
-        <w:t xml:space="preserve">For spatial allocation of fishing effort I use a simplified IFD model</w:t>
-      </w:r>
-      <w:r>
-        <w:t xml:space="preserve"> </w:t>
-      </w:r>
-      <w:r>
-        <w:t xml:space="preserve">(Walters &amp; Bonfil (1999)) with numerical effort response (Cox &amp;</w:t>
-      </w:r>
-      <w:r>
-        <w:t xml:space="preserve"> </w:t>
-      </w:r>
-      <w:r>
-        <w:t xml:space="preserve">Walters (2002))</w:t>
-      </w:r>
-      <w:r>
-        <w:t xml:space="preserve"> </w:t>
-      </w:r>
-      <w:r>
-        <w:rPr>
-          <w:b/>
-        </w:rPr>
-        <w:t xml:space="preserve">INCLUDE IN A TABLE</w:t>
-      </w:r>
-      <w:r>
-        <w:t xml:space="preserve">. The large spatial scale of</w:t>
-      </w:r>
-      <w:r>
-        <w:t xml:space="preserve"> </w:t>
-      </w:r>
-      <w:r>
-        <w:t xml:space="preserve">discrete stocks in the DERPA complex means that effort is calculated at</w:t>
-      </w:r>
-      <w:r>
-        <w:t xml:space="preserve"> </w:t>
-      </w:r>
-      <w:r>
-        <w:t xml:space="preserve">the scale of statistical areas - Fit to commercial data and ex-vessel</w:t>
-      </w:r>
-      <w:r>
-        <w:t xml:space="preserve"> </w:t>
-      </w:r>
-      <w:r>
-        <w:t xml:space="preserve">prices (market forces) - Inclusion of the costs of fishing (spatial</w:t>
-      </w:r>
-      <w:r>
-        <w:t xml:space="preserve"> </w:t>
-      </w:r>
-      <w:r>
-        <w:t xml:space="preserve">costs, distance from home prot) - Project forward - Numerical effort</w:t>
-      </w:r>
-      <w:r>
-        <w:t xml:space="preserve"> </w:t>
-      </w:r>
-      <w:r>
-        <w:t xml:space="preserve">response (Cox &amp; Walters (2002)) may be used to improve the fit to data</w:t>
-      </w:r>
-      <w:r>
-        <w:t xml:space="preserve"> </w:t>
-      </w:r>
-      <w:r>
-        <w:t xml:space="preserve">in the pinch-point case (decrease in species X reduces quota and</w:t>
-      </w:r>
-      <w:r>
-        <w:t xml:space="preserve"> </w:t>
-      </w:r>
-      <w:r>
-        <w:t xml:space="preserve">decreases vulnerability of species Y) - Is an IFD better? Walters and</w:t>
-      </w:r>
-      <w:r>
-        <w:t xml:space="preserve"> </w:t>
-      </w:r>
-      <w:r>
-        <w:t xml:space="preserve">Martell think so.</w:t>
-      </w:r>
-    </w:p>
-    <w:p>
-      <w:pPr>
-        <w:pStyle w:val="BodyText"/>
-      </w:pPr>
-      <w:r>
-        <w:t xml:space="preserve">At each time step</w:t>
+        <w:t xml:space="preserve">model including effort dynamics (Table 7; M. L. Jones et al. (2009)). At</w:t>
+      </w:r>
+      <w:r>
+        <w:t xml:space="preserve"> </w:t>
+      </w:r>
+      <w:r>
+        <w:t xml:space="preserve">each time step</w:t>
       </w:r>
       <w:r>
         <w:t xml:space="preserve"> </w:t>
@@ -4781,13 +4663,13 @@
         </m:r>
       </m:oMath>
       <w:r>
-        <w:t xml:space="preserve">, the current state of each fish stock or species</w:t>
-      </w:r>
-      <w:r>
-        <w:t xml:space="preserve"> </w:t>
-      </w:r>
-      <w:r>
-        <w:t xml:space="preserve">is estimated by the assessment model. Asessment models then forecast</w:t>
+        <w:t xml:space="preserve">, the current state of each fish stock or species is</w:t>
+      </w:r>
+      <w:r>
+        <w:t xml:space="preserve"> </w:t>
+      </w:r>
+      <w:r>
+        <w:t xml:space="preserve">estimated by the assessment model. Asessment models then forecast</w:t>
       </w:r>
       <w:r>
         <w:t xml:space="preserve"> </w:t>
@@ -4845,19 +4727,249 @@
         <w:pStyle w:val="BodyText"/>
       </w:pPr>
       <w:r>
-        <w:t xml:space="preserve">Management procedures featuring assessment models from Chapters 1 and 2</w:t>
-      </w:r>
-      <w:r>
-        <w:t xml:space="preserve"> </w:t>
-      </w:r>
-      <w:r>
-        <w:t xml:space="preserve">are used in experimental scenarios. Experiments test a range of</w:t>
-      </w:r>
-      <w:r>
-        <w:t xml:space="preserve"> </w:t>
-      </w:r>
-      <w:r>
-        <w:t xml:space="preserve">observation error variances, process error variances, fishery</w:t>
+        <w:t xml:space="preserve">Four classes of model are available for simulating short term</w:t>
+      </w:r>
+      <w:r>
+        <w:t xml:space="preserve"> </w:t>
+      </w:r>
+      <w:r>
+        <w:t xml:space="preserve">distribution of fishing effort (Walters &amp; Martell (2004), Ch. 9.3).</w:t>
+      </w:r>
+      <w:r>
+        <w:t xml:space="preserve"> </w:t>
+      </w:r>
+      <w:r>
+        <w:t xml:space="preserve">From least to most complex the four classes are: gravity models (Walters</w:t>
+      </w:r>
+      <w:r>
+        <w:t xml:space="preserve"> </w:t>
+      </w:r>
+      <w:r>
+        <w:t xml:space="preserve">&amp; Bonfil (1999)), ideal free distribution (IFD) models (Benson et al.</w:t>
+      </w:r>
+      <w:r>
+        <w:t xml:space="preserve"> </w:t>
+      </w:r>
+      <w:r>
+        <w:t xml:space="preserve">(2015)), sequential effort allocation models (Hilborn &amp; Walters (1987))</w:t>
+      </w:r>
+      <w:r>
+        <w:t xml:space="preserve"> </w:t>
+      </w:r>
+      <w:r>
+        <w:t xml:space="preserve">and individual based models.</w:t>
+      </w:r>
+    </w:p>
+    <w:p>
+      <w:pPr>
+        <w:pStyle w:val="BodyText"/>
+      </w:pPr>
+      <w:r>
+        <w:t xml:space="preserve">For spatial allocation of fishing effort I use a simplified IFD model</w:t>
+      </w:r>
+      <w:r>
+        <w:t xml:space="preserve"> </w:t>
+      </w:r>
+      <w:r>
+        <w:t xml:space="preserve">(Walters &amp; Bonfil (1999)) with a numerical effort response model for</w:t>
+      </w:r>
+      <w:r>
+        <w:t xml:space="preserve"> </w:t>
+      </w:r>
+      <w:r>
+        <w:t xml:space="preserve">fish vulnerability (Cox &amp; Walters (2002))</w:t>
+      </w:r>
+      <w:r>
+        <w:t xml:space="preserve"> </w:t>
+      </w:r>
+      <w:r>
+        <w:rPr>
+          <w:b/>
+        </w:rPr>
+        <w:t xml:space="preserve">INCLUDE MATH IN A</w:t>
+      </w:r>
+      <w:r>
+        <w:rPr>
+          <w:b/>
+        </w:rPr>
+        <w:t xml:space="preserve"> </w:t>
+      </w:r>
+      <w:r>
+        <w:rPr>
+          <w:b/>
+        </w:rPr>
+        <w:t xml:space="preserve">TABLE</w:t>
+      </w:r>
+      <w:r>
+        <w:t xml:space="preserve">. The IFD model is chosen because of the large spatial scale of</w:t>
+      </w:r>
+      <w:r>
+        <w:t xml:space="preserve"> </w:t>
+      </w:r>
+      <w:r>
+        <w:t xml:space="preserve">discrete stocks in the DERPA complex (Figure 11), allowing for the more</w:t>
+      </w:r>
+      <w:r>
+        <w:t xml:space="preserve"> </w:t>
+      </w:r>
+      <w:r>
+        <w:t xml:space="preserve">complex IFD model over the simplified gravity model more suited to finer</w:t>
+      </w:r>
+      <w:r>
+        <w:t xml:space="preserve"> </w:t>
+      </w:r>
+      <w:r>
+        <w:t xml:space="preserve">resolution. The numerical effort response model allows for the</w:t>
+      </w:r>
+      <w:r>
+        <w:t xml:space="preserve"> </w:t>
+      </w:r>
+      <w:r>
+        <w:t xml:space="preserve">transition of individuals to and from a vulnerable state, reflecting the</w:t>
+      </w:r>
+      <w:r>
+        <w:t xml:space="preserve"> </w:t>
+      </w:r>
+      <w:r>
+        <w:t xml:space="preserve">reality that not all habitat can be fished by all gear.</w:t>
+      </w:r>
+    </w:p>
+    <w:p>
+      <w:pPr>
+        <w:pStyle w:val="BodyText"/>
+      </w:pPr>
+      <w:r>
+        <w:t xml:space="preserve">External economic forces are included as part of the effort dynamics</w:t>
+      </w:r>
+      <w:r>
+        <w:t xml:space="preserve"> </w:t>
+      </w:r>
+      <w:r>
+        <w:t xml:space="preserve">model. The IFD model ranks the quality of each fishing site by the</w:t>
+      </w:r>
+      <w:r>
+        <w:t xml:space="preserve"> </w:t>
+      </w:r>
+      <w:r>
+        <w:t xml:space="preserve">profitability</w:t>
+      </w:r>
+      <w:r>
+        <w:t xml:space="preserve"> </w:t>
+      </w:r>
+      <m:oMath>
+        <m:r>
+          <m:rPr/>
+          <m:t>p</m:t>
+        </m:r>
+        <m:sSub>
+          <m:e>
+            <m:r>
+              <m:rPr/>
+              <m:t>r</m:t>
+            </m:r>
+          </m:e>
+          <m:sub>
+            <m:r>
+              <m:rPr/>
+              <m:t>i</m:t>
+            </m:r>
+          </m:sub>
+        </m:sSub>
+      </m:oMath>
+      <w:r>
+        <w:t xml:space="preserve"> </w:t>
+      </w:r>
+      <w:r>
+        <w:t xml:space="preserve">of fishing at site</w:t>
+      </w:r>
+      <w:r>
+        <w:t xml:space="preserve"> </w:t>
+      </w:r>
+      <m:oMath>
+        <m:r>
+          <m:rPr/>
+          <m:t>i</m:t>
+        </m:r>
+      </m:oMath>
+      <w:r>
+        <w:t xml:space="preserve">. Profitability is a</w:t>
+      </w:r>
+      <w:r>
+        <w:t xml:space="preserve"> </w:t>
+      </w:r>
+      <w:r>
+        <w:t xml:space="preserve">function of fishing cost (fuel, deckhands, catch handling), ex-vessel</w:t>
+      </w:r>
+      <w:r>
+        <w:t xml:space="preserve"> </w:t>
+      </w:r>
+      <w:r>
+        <w:t xml:space="preserve">sale price of catch and the price to acquire necessary quota for</w:t>
+      </w:r>
+      <w:r>
+        <w:t xml:space="preserve"> </w:t>
+      </w:r>
+      <w:r>
+        <w:t xml:space="preserve">bycatch. Quota prices are subject to market forces, such as scarcity,</w:t>
+      </w:r>
+      <w:r>
+        <w:t xml:space="preserve"> </w:t>
+      </w:r>
+      <w:r>
+        <w:t xml:space="preserve">meaning bycatch quota for pinch-point species can at times exceed the</w:t>
+      </w:r>
+      <w:r>
+        <w:t xml:space="preserve"> </w:t>
+      </w:r>
+      <w:r>
+        <w:t xml:space="preserve">ex-vessel sale price of that species (</w:t>
+      </w:r>
+      <w:r>
+        <w:rPr>
+          <w:b/>
+        </w:rPr>
+        <w:t xml:space="preserve">REFERENCE??</w:t>
+      </w:r>
+      <w:r>
+        <w:t xml:space="preserve">), decreasing</w:t>
+      </w:r>
+      <w:r>
+        <w:t xml:space="preserve"> </w:t>
+      </w:r>
+      <w:r>
+        <w:t xml:space="preserve">the expected profitability of a given site and affecting harvester</w:t>
+      </w:r>
+      <w:r>
+        <w:t xml:space="preserve"> </w:t>
+      </w:r>
+      <w:r>
+        <w:t xml:space="preserve">behaviour.</w:t>
+      </w:r>
+    </w:p>
+    <w:p>
+      <w:pPr>
+        <w:pStyle w:val="BodyText"/>
+      </w:pPr>
+      <w:r>
+        <w:t xml:space="preserve">The closed loop simulation tests future performance of management</w:t>
+      </w:r>
+      <w:r>
+        <w:t xml:space="preserve"> </w:t>
+      </w:r>
+      <w:r>
+        <w:t xml:space="preserve">procedures using single species, coastwide multispecies and multistock</w:t>
+      </w:r>
+      <w:r>
+        <w:t xml:space="preserve"> </w:t>
+      </w:r>
+      <w:r>
+        <w:t xml:space="preserve">multispecies models in experimental scenarios. Experiments test a range</w:t>
+      </w:r>
+      <w:r>
+        <w:t xml:space="preserve"> </w:t>
+      </w:r>
+      <w:r>
+        <w:t xml:space="preserve">of observation error variances, process error variances, fishery</w:t>
       </w:r>
       <w:r>
         <w:t xml:space="preserve"> </w:t>
@@ -4949,193 +5061,87 @@
         <w:pStyle w:val="FirstParagraph"/>
       </w:pPr>
       <w:r>
-        <w:t xml:space="preserve">For each experiment a plot of overfishing risk as a function of contrast</w:t>
-      </w:r>
-      <w:r>
-        <w:t xml:space="preserve"> </w:t>
-      </w:r>
-      <w:r>
-        <w:t xml:space="preserve">like Figure (</w:t>
-      </w:r>
-      <w:r>
-        <w:rPr>
-          <w:b/>
-        </w:rPr>
-        <w:t xml:space="preserve">FIGURE</w:t>
-      </w:r>
-      <w:r>
-        <w:t xml:space="preserve">) will be produced. This plot will show</w:t>
-      </w:r>
-      <w:r>
-        <w:t xml:space="preserve"> </w:t>
-      </w:r>
-      <w:r>
-        <w:t xml:space="preserve">contours of probability that the actual fishing mortality rate</w:t>
-      </w:r>
-      <w:r>
-        <w:t xml:space="preserve"> </w:t>
-      </w:r>
-      <m:oMath>
-        <m:sSub>
-          <m:e>
-            <m:r>
-              <m:rPr/>
-              <m:t>F</m:t>
-            </m:r>
-          </m:e>
-          <m:sub>
-            <m:r>
-              <m:rPr/>
-              <m:t>t</m:t>
-            </m:r>
-          </m:sub>
-        </m:sSub>
-      </m:oMath>
-      <w:r>
-        <w:t xml:space="preserve"> </w:t>
-      </w:r>
-      <w:r>
-        <w:t xml:space="preserve">is greater than the fishing mortality rate giving MSY</w:t>
-      </w:r>
-      <w:r>
-        <w:t xml:space="preserve"> </w:t>
-      </w:r>
-      <m:oMath>
-        <m:sSub>
-          <m:e>
-            <m:r>
-              <m:rPr/>
-              <m:t>F</m:t>
-            </m:r>
-          </m:e>
-          <m:sub>
-            <m:r>
-              <m:rPr/>
-              <m:t>M</m:t>
-            </m:r>
-            <m:r>
-              <m:rPr/>
-              <m:t>S</m:t>
-            </m:r>
-            <m:r>
-              <m:rPr/>
-              <m:t>Y</m:t>
-            </m:r>
-          </m:sub>
-        </m:sSub>
-      </m:oMath>
-      <w:r>
-        <w:t xml:space="preserve">. The</w:t>
-      </w:r>
-      <w:r>
-        <w:t xml:space="preserve"> </w:t>
-      </w:r>
-      <m:oMath>
-        <m:r>
-          <m:rPr/>
-          <m:t>y</m:t>
-        </m:r>
-      </m:oMath>
-      <w:r>
-        <w:t xml:space="preserve">-axis will show target fishing mortality</w:t>
-      </w:r>
-      <w:r>
-        <w:t xml:space="preserve"> </w:t>
-      </w:r>
-      <m:oMath>
-        <m:sSub>
-          <m:e>
-            <m:r>
-              <m:rPr/>
-              <m:t>F</m:t>
-            </m:r>
-          </m:e>
-          <m:sub>
-            <m:r>
-              <m:rPr/>
-              <m:t>t</m:t>
-            </m:r>
-          </m:sub>
-        </m:sSub>
-      </m:oMath>
-      <w:r>
-        <w:t xml:space="preserve"> </w:t>
-      </w:r>
-      <w:r>
-        <w:t xml:space="preserve">or effort</w:t>
-      </w:r>
-      <w:r>
-        <w:t xml:space="preserve"> </w:t>
-      </w:r>
-      <m:oMath>
-        <m:sSub>
-          <m:e>
-            <m:r>
-              <m:rPr/>
-              <m:t>E</m:t>
-            </m:r>
-          </m:e>
-          <m:sub>
-            <m:r>
-              <m:rPr/>
-              <m:t>t</m:t>
-            </m:r>
-          </m:sub>
-        </m:sSub>
-      </m:oMath>
-      <w:r>
-        <w:t xml:space="preserve">,</w:t>
-      </w:r>
-      <w:r>
-        <w:t xml:space="preserve"> </w:t>
-      </w:r>
-      <w:r>
-        <w:t xml:space="preserve">and the</w:t>
-      </w:r>
-      <w:r>
-        <w:t xml:space="preserve"> </w:t>
-      </w:r>
-      <m:oMath>
-        <m:r>
-          <m:rPr/>
-          <m:t>x</m:t>
-        </m:r>
-      </m:oMath>
-      <w:r>
-        <w:t xml:space="preserve">-axis will show the parameter driving the contrast.</w:t>
-      </w:r>
-    </w:p>
-    <w:p>
-      <w:pPr>
-        <w:numPr>
-          <w:numId w:val="1001"/>
-          <w:ilvl w:val="0"/>
-        </w:numPr>
-      </w:pPr>
-      <w:r>
-        <w:t xml:space="preserve">Contour plot</w:t>
-      </w:r>
-    </w:p>
-    <w:p>
-      <w:pPr>
-        <w:numPr>
-          <w:numId w:val="1001"/>
-          <w:ilvl w:val="0"/>
-        </w:numPr>
-      </w:pPr>
-      <w:r>
-        <w:t xml:space="preserve">Operating model</w:t>
-      </w:r>
-    </w:p>
-    <w:p>
-      <w:pPr>
-        <w:numPr>
-          <w:numId w:val="1001"/>
-          <w:ilvl w:val="0"/>
-        </w:numPr>
-      </w:pPr>
-      <w:r>
-        <w:t xml:space="preserve">Paper</w:t>
+        <w:t xml:space="preserve">This chapter is expected to result an understanding of how hierarchical</w:t>
+      </w:r>
+      <w:r>
+        <w:t xml:space="preserve"> </w:t>
+      </w:r>
+      <w:r>
+        <w:t xml:space="preserve">management procedures perform in multispecies fisheries. Performance of</w:t>
+      </w:r>
+      <w:r>
+        <w:t xml:space="preserve"> </w:t>
+      </w:r>
+      <w:r>
+        <w:t xml:space="preserve">both coastwide and multistock models is compared in closed loop</w:t>
+      </w:r>
+      <w:r>
+        <w:t xml:space="preserve"> </w:t>
+      </w:r>
+      <w:r>
+        <w:t xml:space="preserve">simulation against the status quo management of the DERPA complex, which</w:t>
+      </w:r>
+      <w:r>
+        <w:t xml:space="preserve"> </w:t>
+      </w:r>
+      <w:r>
+        <w:t xml:space="preserve">involves intermittent assessments at best. Furthermore, simulations of</w:t>
+      </w:r>
+      <w:r>
+        <w:t xml:space="preserve"> </w:t>
+      </w:r>
+      <w:r>
+        <w:t xml:space="preserve">the DERPA complex status quo management may uncover risks unconsidered</w:t>
+      </w:r>
+      <w:r>
+        <w:t xml:space="preserve"> </w:t>
+      </w:r>
+      <w:r>
+        <w:t xml:space="preserve">in the current management system.</w:t>
+      </w:r>
+    </w:p>
+    <w:p>
+      <w:pPr>
+        <w:pStyle w:val="BodyText"/>
+      </w:pPr>
+      <w:r>
+        <w:t xml:space="preserve">Results are to be published in at least one article in the primary</w:t>
+      </w:r>
+      <w:r>
+        <w:t xml:space="preserve"> </w:t>
+      </w:r>
+      <w:r>
+        <w:t xml:space="preserve">literature. The effort dynamics are expected to combine with</w:t>
+      </w:r>
+      <w:r>
+        <w:t xml:space="preserve"> </w:t>
+      </w:r>
+      <w:r>
+        <w:t xml:space="preserve">multispecies catch and quota allocation to produce emergent pinch-point</w:t>
+      </w:r>
+      <w:r>
+        <w:t xml:space="preserve"> </w:t>
+      </w:r>
+      <w:r>
+        <w:t xml:space="preserve">effects within the management system leading to underfishing of some</w:t>
+      </w:r>
+      <w:r>
+        <w:t xml:space="preserve"> </w:t>
+      </w:r>
+      <w:r>
+        <w:t xml:space="preserve">species, forming the basis of one article. Depending on the novelty and</w:t>
+      </w:r>
+      <w:r>
+        <w:t xml:space="preserve"> </w:t>
+      </w:r>
+      <w:r>
+        <w:t xml:space="preserve">complexity of the market forces influencing the IFD effort dynamics</w:t>
+      </w:r>
+      <w:r>
+        <w:t xml:space="preserve"> </w:t>
+      </w:r>
+      <w:r>
+        <w:t xml:space="preserve">simulator, a second article may be warranted.</w:t>
       </w:r>
     </w:p>
     <w:p>
@@ -5689,64 +5695,96 @@
     </w:p>
     <w:p>
       <w:pPr>
-        <w:numPr>
-          <w:numId w:val="1002"/>
-          <w:ilvl w:val="0"/>
-        </w:numPr>
-      </w:pPr>
-      <w:r>
-        <w:t xml:space="preserve">A conclusion on the feasibility of avoidance based on commercial data</w:t>
-      </w:r>
-      <w:r>
-        <w:t xml:space="preserve"> </w:t>
-      </w:r>
-      <w:r>
-        <w:t xml:space="preserve">retained by monitoring.</w:t>
-      </w:r>
-    </w:p>
-    <w:p>
-      <w:pPr>
-        <w:numPr>
-          <w:numId w:val="1002"/>
-          <w:ilvl w:val="0"/>
-        </w:numPr>
-      </w:pPr>
-      <w:r>
-        <w:t xml:space="preserve">Maps of encounter probability for ease of communication to harvesters</w:t>
-      </w:r>
-    </w:p>
-    <w:p>
-      <w:pPr>
-        <w:numPr>
-          <w:numId w:val="1002"/>
-          <w:ilvl w:val="0"/>
-        </w:numPr>
-      </w:pPr>
-      <w:r>
-        <w:t xml:space="preserve">The basis of a fleet communication system for avoidance of non-target</w:t>
-      </w:r>
-      <w:r>
-        <w:t xml:space="preserve"> </w:t>
-      </w:r>
-      <w:r>
-        <w:t xml:space="preserve">species and possible DOM</w:t>
-      </w:r>
-    </w:p>
-    <w:p>
-      <w:pPr>
-        <w:numPr>
-          <w:numId w:val="1002"/>
-          <w:ilvl w:val="0"/>
-        </w:numPr>
-      </w:pPr>
-      <w:r>
-        <w:t xml:space="preserve">Estimates of the economic benefit of a tool for avoiding non-target</w:t>
-      </w:r>
-      <w:r>
-        <w:t xml:space="preserve"> </w:t>
-      </w:r>
-      <w:r>
-        <w:t xml:space="preserve">species.</w:t>
+        <w:pStyle w:val="FirstParagraph"/>
+      </w:pPr>
+      <w:r>
+        <w:t xml:space="preserve">It is expected that machine learning will be economically feasible for</w:t>
+      </w:r>
+      <w:r>
+        <w:t xml:space="preserve"> </w:t>
+      </w:r>
+      <w:r>
+        <w:t xml:space="preserve">the avoidance of non-target species. However, the net benefit is</w:t>
+      </w:r>
+      <w:r>
+        <w:t xml:space="preserve"> </w:t>
+      </w:r>
+      <w:r>
+        <w:t xml:space="preserve">expected to depend on the nature of the species being avoided. For</w:t>
+      </w:r>
+      <w:r>
+        <w:t xml:space="preserve"> </w:t>
+      </w:r>
+      <w:r>
+        <w:t xml:space="preserve">example, pinch-point species with restrictive quota that is costly to</w:t>
+      </w:r>
+      <w:r>
+        <w:t xml:space="preserve"> </w:t>
+      </w:r>
+      <w:r>
+        <w:t xml:space="preserve">acquire, such as Yelloweye rockfish, may result in a greater net</w:t>
+      </w:r>
+      <w:r>
+        <w:t xml:space="preserve"> </w:t>
+      </w:r>
+      <w:r>
+        <w:t xml:space="preserve">benefit, while regulatory discards of juvenile individuals with no quota</w:t>
+      </w:r>
+      <w:r>
+        <w:t xml:space="preserve"> </w:t>
+      </w:r>
+      <w:r>
+        <w:t xml:space="preserve">penalty may result in a lesser net benefit.</w:t>
+      </w:r>
+    </w:p>
+    <w:p>
+      <w:pPr>
+        <w:pStyle w:val="BodyText"/>
+      </w:pPr>
+      <w:r>
+        <w:t xml:space="preserve">Challenges in this chapter include acquiring spatially and temporally</w:t>
+      </w:r>
+      <w:r>
+        <w:t xml:space="preserve"> </w:t>
+      </w:r>
+      <w:r>
+        <w:t xml:space="preserve">explicit data for bycatch of juvenile sablefish, and estimating the</w:t>
+      </w:r>
+      <w:r>
+        <w:t xml:space="preserve"> </w:t>
+      </w:r>
+      <w:r>
+        <w:t xml:space="preserve">costs and benefits for the decision analysis. For data acquisition, the</w:t>
+      </w:r>
+      <w:r>
+        <w:t xml:space="preserve"> </w:t>
+      </w:r>
+      <w:r>
+        <w:t xml:space="preserve">privacy act creates a limit on the resolution of commercial data,</w:t>
+      </w:r>
+      <w:r>
+        <w:t xml:space="preserve"> </w:t>
+      </w:r>
+      <w:r>
+        <w:t xml:space="preserve">requiring creativity an perspiration in choosing an aggregation scale.</w:t>
+      </w:r>
+      <w:r>
+        <w:t xml:space="preserve"> </w:t>
+      </w:r>
+      <w:r>
+        <w:t xml:space="preserve">Estimates of the costs and benefits of fishing may exist in the</w:t>
+      </w:r>
+      <w:r>
+        <w:t xml:space="preserve"> </w:t>
+      </w:r>
+      <w:r>
+        <w:t xml:space="preserve">literature for other fisheries, but this may be best informed by asking</w:t>
+      </w:r>
+      <w:r>
+        <w:t xml:space="preserve"> </w:t>
+      </w:r>
+      <w:r>
+        <w:t xml:space="preserve">skippers directly.</w:t>
       </w:r>
     </w:p>
     <w:p>
@@ -5764,157 +5802,269 @@
         <w:pStyle w:val="FirstParagraph"/>
       </w:pPr>
       <w:r>
-        <w:t xml:space="preserve">This thesis will undertake a study of stock assessment methods for</w:t>
-      </w:r>
-      <w:r>
-        <w:t xml:space="preserve"> </w:t>
-      </w:r>
-      <w:r>
-        <w:t xml:space="preserve">assemblages of multiple interacting species. The focus is on the Robin</w:t>
-      </w:r>
-      <w:r>
-        <w:t xml:space="preserve"> </w:t>
-      </w:r>
-      <w:r>
-        <w:t xml:space="preserve">Hood (RH) method, which contains a hierarchical statistical model</w:t>
-      </w:r>
-      <w:r>
-        <w:t xml:space="preserve"> </w:t>
-      </w:r>
-      <w:r>
-        <w:t xml:space="preserve">linking the data of multiple species. The RH method could prove valuable</w:t>
-      </w:r>
-      <w:r>
-        <w:t xml:space="preserve"> </w:t>
-      </w:r>
-      <w:r>
-        <w:t xml:space="preserve">for data-variable fisheries that are unable to produce stock assessments</w:t>
-      </w:r>
-      <w:r>
-        <w:t xml:space="preserve"> </w:t>
-      </w:r>
-      <w:r>
-        <w:t xml:space="preserve">for all species that they contain. Those species that were previously</w:t>
-      </w:r>
-      <w:r>
-        <w:t xml:space="preserve"> </w:t>
-      </w:r>
-      <w:r>
-        <w:t xml:space="preserve">unable to be assessed could potentially fall inside the stable risk</w:t>
-      </w:r>
-      <w:r>
-        <w:t xml:space="preserve"> </w:t>
-      </w:r>
-      <w:r>
-        <w:t xml:space="preserve">region of the RH method allowing scientifically defensible TACs to be</w:t>
-      </w:r>
-      <w:r>
-        <w:t xml:space="preserve"> </w:t>
-      </w:r>
-      <w:r>
-        <w:t xml:space="preserve">set. This would help some fisheries obtain eco-certification (MSC,</w:t>
-      </w:r>
-      <w:r>
-        <w:t xml:space="preserve"> </w:t>
-      </w:r>
-      <w:r>
-        <w:t xml:space="preserve">Seafood Watch, seaChoice), helping to improve biological sustainability</w:t>
-      </w:r>
-      <w:r>
-        <w:t xml:space="preserve"> </w:t>
-      </w:r>
-      <w:r>
-        <w:t xml:space="preserve">of market share.</w:t>
-      </w:r>
-    </w:p>
-    <w:p>
-      <w:pPr>
-        <w:pStyle w:val="BodyText"/>
-      </w:pPr>
-      <w:r>
-        <w:t xml:space="preserve">Further to contributions to the field of fisheries science, this thesis</w:t>
-      </w:r>
-      <w:r>
-        <w:t xml:space="preserve"> </w:t>
-      </w:r>
-      <w:r>
-        <w:t xml:space="preserve">also satisfies the interdisciplinary spirit of REM in two chapters.</w:t>
-      </w:r>
-      <w:r>
-        <w:t xml:space="preserve"> </w:t>
-      </w:r>
-      <w:r>
-        <w:t xml:space="preserve">First, assessing multiple species simultaneously using the RH approach</w:t>
-      </w:r>
-      <w:r>
-        <w:t xml:space="preserve"> </w:t>
-      </w:r>
-      <w:r>
-        <w:t xml:space="preserve">brings possible advantages, such as an efficient allocation of survey</w:t>
-      </w:r>
-      <w:r>
-        <w:t xml:space="preserve"> </w:t>
-      </w:r>
-      <w:r>
-        <w:t xml:space="preserve">resources. Such advantages are to be tested in Chapter 2 through</w:t>
-      </w:r>
-      <w:r>
-        <w:t xml:space="preserve"> </w:t>
-      </w:r>
-      <w:r>
-        <w:t xml:space="preserve">management strategy evaluation, synthesising ecological drivers of</w:t>
-      </w:r>
-      <w:r>
-        <w:t xml:space="preserve"> </w:t>
-      </w:r>
-      <w:r>
-        <w:t xml:space="preserve">population dynamics and economic drivers of fishing effort. The other</w:t>
-      </w:r>
-      <w:r>
-        <w:t xml:space="preserve"> </w:t>
-      </w:r>
-      <w:r>
-        <w:t xml:space="preserve">methods - single species (SS) and total aggregation (TA) - are analysed</w:t>
-      </w:r>
-      <w:r>
-        <w:t xml:space="preserve"> </w:t>
-      </w:r>
-      <w:r>
-        <w:t xml:space="preserve">as alternatives to the RH method in a risk assessment in Chapter 3. The</w:t>
-      </w:r>
-      <w:r>
-        <w:t xml:space="preserve"> </w:t>
-      </w:r>
-      <w:r>
-        <w:t xml:space="preserve">risk assessment is intended to recommend data-requirements and harvest</w:t>
-      </w:r>
-      <w:r>
-        <w:t xml:space="preserve"> </w:t>
-      </w:r>
-      <w:r>
-        <w:t xml:space="preserve">control rules for stable social and biological risk, synthesising</w:t>
-      </w:r>
-      <w:r>
-        <w:t xml:space="preserve"> </w:t>
-      </w:r>
-      <w:r>
-        <w:t xml:space="preserve">economics, ecology and policy.</w:t>
-      </w:r>
-    </w:p>
-    <w:p>
-      <w:pPr>
-        <w:pStyle w:val="Heading2"/>
-      </w:pPr>
-      <w:bookmarkStart w:id="46" w:name="resource-allocation-improvement-taken-from-intro"/>
+        <w:t xml:space="preserve">This thesis is a study of assessment and avoidance tools that may</w:t>
+      </w:r>
+      <w:r>
+        <w:t xml:space="preserve"> </w:t>
+      </w:r>
+      <w:r>
+        <w:t xml:space="preserve">improve management of integrated multispecies fisheries, in which</w:t>
+      </w:r>
+      <w:r>
+        <w:t xml:space="preserve"> </w:t>
+      </w:r>
+      <w:r>
+        <w:t xml:space="preserve">technical interactions cause constraints on fishery profitability.</w:t>
+      </w:r>
+      <w:r>
+        <w:t xml:space="preserve"> </w:t>
+      </w:r>
+      <w:r>
+        <w:t xml:space="preserve">Profitability is constrained when the effort targeting directed, high</w:t>
+      </w:r>
+      <w:r>
+        <w:t xml:space="preserve"> </w:t>
+      </w:r>
+      <w:r>
+        <w:t xml:space="preserve">value species encounters non-target species with restrictive quota.</w:t>
+      </w:r>
+      <w:r>
+        <w:t xml:space="preserve"> </w:t>
+      </w:r>
+      <w:r>
+        <w:t xml:space="preserve">Restrictive species quota may be caused by data limitations precluding</w:t>
+      </w:r>
+      <w:r>
+        <w:t xml:space="preserve"> </w:t>
+      </w:r>
+      <w:r>
+        <w:t xml:space="preserve">regular assessments, or conservation concerns requiring rebuilding</w:t>
+      </w:r>
+      <w:r>
+        <w:t xml:space="preserve"> </w:t>
+      </w:r>
+      <w:r>
+        <w:t xml:space="preserve">strategies. In either case, those species become pinch-points on the</w:t>
+      </w:r>
+      <w:r>
+        <w:t xml:space="preserve"> </w:t>
+      </w:r>
+      <w:r>
+        <w:t xml:space="preserve">efficient management of the fishery.</w:t>
+      </w:r>
+    </w:p>
+    <w:p>
+      <w:pPr>
+        <w:pStyle w:val="BodyText"/>
+      </w:pPr>
+      <w:r>
+        <w:t xml:space="preserve">Hierarchical assessment models studied in Chapters 1, 2 and 3 may</w:t>
+      </w:r>
+      <w:r>
+        <w:t xml:space="preserve"> </w:t>
+      </w:r>
+      <w:r>
+        <w:t xml:space="preserve">overcome data limitations and allow assessments to be extended to</w:t>
+      </w:r>
+      <w:r>
+        <w:t xml:space="preserve"> </w:t>
+      </w:r>
+      <w:r>
+        <w:t xml:space="preserve">species that were previously unassessed. Extending assessments to</w:t>
+      </w:r>
+      <w:r>
+        <w:t xml:space="preserve"> </w:t>
+      </w:r>
+      <w:r>
+        <w:t xml:space="preserve">previously unassessed species may or may not relieve pinch points by</w:t>
+      </w:r>
+      <w:r>
+        <w:t xml:space="preserve"> </w:t>
+      </w:r>
+      <w:r>
+        <w:t xml:space="preserve">reducing uncertainty about stock status, but will always increase</w:t>
+      </w:r>
+      <w:r>
+        <w:t xml:space="preserve"> </w:t>
+      </w:r>
+      <w:r>
+        <w:t xml:space="preserve">scientific defensibilty. Indeed, up-to-date and regular assessments of</w:t>
+      </w:r>
+      <w:r>
+        <w:t xml:space="preserve"> </w:t>
+      </w:r>
+      <w:r>
+        <w:t xml:space="preserve">non-target species allows for improved ratings by eco-certification</w:t>
+      </w:r>
+      <w:r>
+        <w:t xml:space="preserve"> </w:t>
+      </w:r>
+      <w:r>
+        <w:t xml:space="preserve">bodies (Driscoll (2014)). Improved eco-certification then creates follow</w:t>
+      </w:r>
+      <w:r>
+        <w:t xml:space="preserve"> </w:t>
+      </w:r>
+      <w:r>
+        <w:t xml:space="preserve">on benefits by improving access to foreign and domestic markets,</w:t>
+      </w:r>
+      <w:r>
+        <w:t xml:space="preserve"> </w:t>
+      </w:r>
+      <w:r>
+        <w:t xml:space="preserve">increasing market share of the fishery.</w:t>
+      </w:r>
+    </w:p>
+    <w:p>
+      <w:pPr>
+        <w:pStyle w:val="BodyText"/>
+      </w:pPr>
+      <w:r>
+        <w:t xml:space="preserve">Closed loop simulations of hierarchical assessment models studied in</w:t>
+      </w:r>
+      <w:r>
+        <w:t xml:space="preserve"> </w:t>
+      </w:r>
+      <w:r>
+        <w:t xml:space="preserve">Chapter 3 may have further benefits in multispecies fishery management,</w:t>
+      </w:r>
+      <w:r>
+        <w:t xml:space="preserve"> </w:t>
+      </w:r>
+      <w:r>
+        <w:t xml:space="preserve">specifically in improving the allocation of scientific resources. By</w:t>
+      </w:r>
+      <w:r>
+        <w:t xml:space="preserve"> </w:t>
+      </w:r>
+      <w:r>
+        <w:t xml:space="preserve">assessing groups of multiple species with similar life and evolutionary</w:t>
+      </w:r>
+      <w:r>
+        <w:t xml:space="preserve"> </w:t>
+      </w:r>
+      <w:r>
+        <w:t xml:space="preserve">histories, it may be possible to take biological samples more</w:t>
+      </w:r>
+      <w:r>
+        <w:t xml:space="preserve"> </w:t>
+      </w:r>
+      <w:r>
+        <w:t xml:space="preserve">efficiently. For example, age and length sampling may occur only for</w:t>
+      </w:r>
+      <w:r>
+        <w:t xml:space="preserve"> </w:t>
+      </w:r>
+      <w:r>
+        <w:t xml:space="preserve">higher value species in a group, with lower value species sampled for</w:t>
+      </w:r>
+      <w:r>
+        <w:t xml:space="preserve"> </w:t>
+      </w:r>
+      <w:r>
+        <w:t xml:space="preserve">length only. Then length and age can be related through a shared</w:t>
+      </w:r>
+      <w:r>
+        <w:t xml:space="preserve"> </w:t>
+      </w:r>
+      <w:r>
+        <w:t xml:space="preserve">multispecies prior defined in the hierarchical assessment model. If</w:t>
+      </w:r>
+      <w:r>
+        <w:t xml:space="preserve"> </w:t>
+      </w:r>
+      <w:r>
+        <w:t xml:space="preserve">model stability is an issue, low frequency age sampling of the lower</w:t>
+      </w:r>
+      <w:r>
+        <w:t xml:space="preserve"> </w:t>
+      </w:r>
+      <w:r>
+        <w:t xml:space="preserve">value species may be necessary. Closed loop simulation can assess the</w:t>
+      </w:r>
+      <w:r>
+        <w:t xml:space="preserve"> </w:t>
+      </w:r>
+      <w:r>
+        <w:t xml:space="preserve">potential risks associated with these and other survey design</w:t>
+      </w:r>
+      <w:r>
+        <w:t xml:space="preserve"> </w:t>
+      </w:r>
+      <w:r>
+        <w:t xml:space="preserve">modifications.</w:t>
+      </w:r>
+    </w:p>
+    <w:p>
+      <w:pPr>
+        <w:pStyle w:val="BodyText"/>
+      </w:pPr>
+      <w:r>
+        <w:t xml:space="preserve">Avoidance techniques are necessary when assessment methods are unable to</w:t>
+      </w:r>
+      <w:r>
+        <w:t xml:space="preserve"> </w:t>
+      </w:r>
+      <w:r>
+        <w:t xml:space="preserve">relieve pinch-point effects of low quota species. The machine learning</w:t>
+      </w:r>
+      <w:r>
+        <w:t xml:space="preserve"> </w:t>
+      </w:r>
+      <w:r>
+        <w:t xml:space="preserve">methods studied in Chapter 4 are a novel approach to the avoidance</w:t>
+      </w:r>
+      <w:r>
+        <w:t xml:space="preserve"> </w:t>
+      </w:r>
+      <w:r>
+        <w:t xml:space="preserve">problem, combining technological and fleet communication approaches. A</w:t>
+      </w:r>
+      <w:r>
+        <w:t xml:space="preserve"> </w:t>
+      </w:r>
+      <w:r>
+        <w:t xml:space="preserve">centralised communication system can use reported observer data to</w:t>
+      </w:r>
+      <w:r>
+        <w:t xml:space="preserve"> </w:t>
+      </w:r>
+      <w:r>
+        <w:t xml:space="preserve">provide near-real-time information to harvesters, detailing the</w:t>
+      </w:r>
+      <w:r>
+        <w:t xml:space="preserve"> </w:t>
+      </w:r>
+      <w:r>
+        <w:t xml:space="preserve">probability of non-target species encounter under given conditions. The</w:t>
+      </w:r>
+      <w:r>
+        <w:t xml:space="preserve"> </w:t>
+      </w:r>
+      <w:r>
+        <w:t xml:space="preserve">system is not unique to juvenile Sablefish and could be extended to any</w:t>
+      </w:r>
+      <w:r>
+        <w:t xml:space="preserve"> </w:t>
+      </w:r>
+      <w:r>
+        <w:t xml:space="preserve">non-target species encountered, which would change the expected net</w:t>
+      </w:r>
+      <w:r>
+        <w:t xml:space="preserve"> </w:t>
+      </w:r>
+      <w:r>
+        <w:t xml:space="preserve">economic benefit of the product.</w:t>
+      </w:r>
+    </w:p>
+    <w:p>
+      <w:pPr>
+        <w:pStyle w:val="Heading1"/>
+      </w:pPr>
+      <w:bookmarkStart w:id="46" w:name="references"/>
       <w:bookmarkEnd w:id="46"/>
       <w:r>
-        <w:t xml:space="preserve">Resource allocation improvement (taken from</w:t>
-      </w:r>
-      <w:r>
-        <w:t xml:space="preserve"> </w:t>
-      </w:r>
-      <w:r>
-        <w:t xml:space="preserve">intro)</w:t>
+        <w:t xml:space="preserve">References</w:t>
       </w:r>
     </w:p>
     <w:p>
@@ -5922,31 +6072,13 @@
         <w:pStyle w:val="FirstParagraph"/>
       </w:pPr>
       <w:r>
-        <w:t xml:space="preserve">Efficient allocation of resources is therefore an important part of the</w:t>
-      </w:r>
-      <w:r>
-        <w:t xml:space="preserve"> </w:t>
-      </w:r>
-      <w:r>
-        <w:t xml:space="preserve">sustainable management of multispecies fisheries. This para needs refs,</w:t>
-      </w:r>
-      <w:r>
-        <w:t xml:space="preserve"> </w:t>
-      </w:r>
-      <w:r>
-        <w:t xml:space="preserve">better ideas and structure. Does it even go here? Maybe combine it with</w:t>
-      </w:r>
-      <w:r>
-        <w:t xml:space="preserve"> </w:t>
-      </w:r>
-      <w:r>
-        <w:t xml:space="preserve">the following paragraph on multispecies assessments. Also, include</w:t>
-      </w:r>
-      <w:r>
-        <w:t xml:space="preserve"> </w:t>
-      </w:r>
-      <w:r>
-        <w:t xml:space="preserve">information here about</w:t>
+        <w:t xml:space="preserve">Baudron, A. R., &amp; Fernandes, P. G. (2015). Adverse consequences of</w:t>
+      </w:r>
+      <w:r>
+        <w:t xml:space="preserve"> </w:t>
+      </w:r>
+      <w:r>
+        <w:t xml:space="preserve">stock recovery: European hake, a new</w:t>
       </w:r>
       <w:r>
         <w:t xml:space="preserve"> </w:t>
@@ -5955,7 +6087,7 @@
         <w:t xml:space="preserve">“</w:t>
       </w:r>
       <w:r>
-        <w:t xml:space="preserve">good enough</w:t>
+        <w:t xml:space="preserve">choke</w:t>
       </w:r>
       <w:r>
         <w:t xml:space="preserve">”</w:t>
@@ -5964,221 +6096,6 @@
         <w:t xml:space="preserve"> </w:t>
       </w:r>
       <w:r>
-        <w:t xml:space="preserve">mechanisms for resource</w:t>
-      </w:r>
-      <w:r>
-        <w:t xml:space="preserve"> </w:t>
-      </w:r>
-      <w:r>
-        <w:t xml:space="preserve">distribution • SARA, PA state that at a given level of biological risk,</w:t>
-      </w:r>
-      <w:r>
-        <w:t xml:space="preserve"> </w:t>
-      </w:r>
-      <w:r>
-        <w:t xml:space="preserve">a recovery process has to be implemented. • Are expensive, model based</w:t>
-      </w:r>
-      <w:r>
-        <w:t xml:space="preserve"> </w:t>
-      </w:r>
-      <w:r>
-        <w:t xml:space="preserve">assessments required for every species? • What constitutes</w:t>
-      </w:r>
-      <w:r>
-        <w:t xml:space="preserve"> </w:t>
-      </w:r>
-      <w:r>
-        <w:t xml:space="preserve">“</w:t>
-      </w:r>
-      <w:r>
-        <w:t xml:space="preserve">good</w:t>
-      </w:r>
-      <w:r>
-        <w:t xml:space="preserve"> </w:t>
-      </w:r>
-      <w:r>
-        <w:t xml:space="preserve">enough</w:t>
-      </w:r>
-      <w:r>
-        <w:t xml:space="preserve">”</w:t>
-      </w:r>
-      <w:r>
-        <w:t xml:space="preserve"> </w:t>
-      </w:r>
-      <w:r>
-        <w:t xml:space="preserve">management? • There are two parts to resource allocation 1.</w:t>
-      </w:r>
-      <w:r>
-        <w:t xml:space="preserve"> </w:t>
-      </w:r>
-      <w:r>
-        <w:t xml:space="preserve">Identification of need - pinch-point species are an externality on</w:t>
-      </w:r>
-      <w:r>
-        <w:t xml:space="preserve"> </w:t>
-      </w:r>
-      <w:r>
-        <w:t xml:space="preserve">directed species 2. Mechanisms for resource distribution - good enough</w:t>
-      </w:r>
-      <w:r>
-        <w:t xml:space="preserve"> </w:t>
-      </w:r>
-      <w:r>
-        <w:t xml:space="preserve">MPs: Swept-area, total Agg, RH… • A paralysis of choice is common</w:t>
-      </w:r>
-      <w:r>
-        <w:t xml:space="preserve"> </w:t>
-      </w:r>
-      <w:r>
-        <w:t xml:space="preserve">in situations like this.</w:t>
-      </w:r>
-    </w:p>
-    <w:p>
-      <w:pPr>
-        <w:pStyle w:val="BodyText"/>
-      </w:pPr>
-      <w:r>
-        <w:t xml:space="preserve">I propose a practical, stake-holder driven management approach that</w:t>
-      </w:r>
-      <w:r>
-        <w:t xml:space="preserve"> </w:t>
-      </w:r>
-      <w:r>
-        <w:t xml:space="preserve">seeks to to satisfy conservation concerns while increasing economic</w:t>
-      </w:r>
-      <w:r>
-        <w:t xml:space="preserve"> </w:t>
-      </w:r>
-      <w:r>
-        <w:t xml:space="preserve">welfare in multispecies fisheries. Assessment techniques should be</w:t>
-      </w:r>
-      <w:r>
-        <w:t xml:space="preserve"> </w:t>
-      </w:r>
-      <w:r>
-        <w:rPr>
-          <w:i/>
-        </w:rPr>
-        <w:t xml:space="preserve">practical</w:t>
-      </w:r>
-      <w:r>
-        <w:t xml:space="preserve"> </w:t>
-      </w:r>
-      <w:r>
-        <w:t xml:space="preserve">in that they achieve conservation and management goals</w:t>
-      </w:r>
-      <w:r>
-        <w:t xml:space="preserve"> </w:t>
-      </w:r>
-      <w:r>
-        <w:t xml:space="preserve">efficiently, such as reserving the most technologically advanced and</w:t>
-      </w:r>
-      <w:r>
-        <w:t xml:space="preserve"> </w:t>
-      </w:r>
-      <w:r>
-        <w:t xml:space="preserve">resource intensive management procedures for those stocks that</w:t>
-      </w:r>
-      <w:r>
-        <w:t xml:space="preserve"> </w:t>
-      </w:r>
-      <w:r>
-        <w:t xml:space="preserve">absolutely need it. Management decisions should be</w:t>
-      </w:r>
-      <w:r>
-        <w:t xml:space="preserve"> </w:t>
-      </w:r>
-      <w:r>
-        <w:rPr>
-          <w:i/>
-        </w:rPr>
-        <w:t xml:space="preserve">stake-holder</w:t>
-      </w:r>
-      <w:r>
-        <w:rPr>
-          <w:i/>
-        </w:rPr>
-        <w:t xml:space="preserve"> </w:t>
-      </w:r>
-      <w:r>
-        <w:rPr>
-          <w:i/>
-        </w:rPr>
-        <w:t xml:space="preserve">driven</w:t>
-      </w:r>
-      <w:r>
-        <w:t xml:space="preserve">, where priority is given to actions that increase the economic</w:t>
-      </w:r>
-      <w:r>
-        <w:t xml:space="preserve"> </w:t>
-      </w:r>
-      <w:r>
-        <w:t xml:space="preserve">welfare of the fishery. This will allow for positive economic feedback</w:t>
-      </w:r>
-      <w:r>
-        <w:t xml:space="preserve"> </w:t>
-      </w:r>
-      <w:r>
-        <w:t xml:space="preserve">and increase the pool of resources available for future management of</w:t>
-      </w:r>
-      <w:r>
-        <w:t xml:space="preserve"> </w:t>
-      </w:r>
-      <w:r>
-        <w:t xml:space="preserve">the fishery. The goal of a practical, stake-holder driven management</w:t>
-      </w:r>
-      <w:r>
-        <w:t xml:space="preserve"> </w:t>
-      </w:r>
-      <w:r>
-        <w:t xml:space="preserve">approach is to simultaneously improve the sustainability</w:t>
-      </w:r>
-      <w:r>
-        <w:t xml:space="preserve"> </w:t>
-      </w:r>
-      <w:r>
-        <w:t xml:space="preserve">(intergenerational equity) and profitability of multispecies fisheries.</w:t>
-      </w:r>
-    </w:p>
-    <w:p>
-      <w:pPr>
-        <w:pStyle w:val="Heading1"/>
-      </w:pPr>
-      <w:bookmarkStart w:id="47" w:name="references"/>
-      <w:bookmarkEnd w:id="47"/>
-      <w:r>
-        <w:t xml:space="preserve">References</w:t>
-      </w:r>
-    </w:p>
-    <w:p>
-      <w:pPr>
-        <w:pStyle w:val="FirstParagraph"/>
-      </w:pPr>
-      <w:r>
-        <w:t xml:space="preserve">Baudron, A. R., &amp; Fernandes, P. G. (2015). Adverse consequences of</w:t>
-      </w:r>
-      <w:r>
-        <w:t xml:space="preserve"> </w:t>
-      </w:r>
-      <w:r>
-        <w:t xml:space="preserve">stock recovery: European hake, a new</w:t>
-      </w:r>
-      <w:r>
-        <w:t xml:space="preserve"> </w:t>
-      </w:r>
-      <w:r>
-        <w:t xml:space="preserve">“</w:t>
-      </w:r>
-      <w:r>
-        <w:t xml:space="preserve">choke</w:t>
-      </w:r>
-      <w:r>
-        <w:t xml:space="preserve">”</w:t>
-      </w:r>
-      <w:r>
-        <w:t xml:space="preserve"> </w:t>
-      </w:r>
-      <w:r>
         <w:t xml:space="preserve">species under a discard</w:t>
       </w:r>
       <w:r>
@@ -8322,7 +8239,7 @@
       <w:r>
         <w:t xml:space="preserve"> </w:t>
       </w:r>
-      <w:hyperlink r:id="rId48">
+      <w:hyperlink r:id="rId47">
         <w:r>
           <w:rPr>
             <w:rStyle w:val="Hyperlink"/>
@@ -9685,7 +9602,7 @@
     </w:lvl>
   </w:abstractNum>
   <w:abstractNum w:abstractNumId="990">
-    <w:nsid w:val="d0cccae6"/>
+    <w:nsid w:val="5b31aca1"/>
     <w:multiLevelType w:val="multilevel"/>
     <w:lvl w:ilvl="0">
       <w:numFmt w:val="bullet"/>
@@ -9756,87 +9673,6 @@
     <w:lvl w:ilvl="6">
       <w:numFmt w:val="bullet"/>
       <w:lvlText w:val=" "/>
-      <w:lvlJc w:val="left"/>
-      <w:pPr>
-        <w:tabs>
-          <w:tab w:val="num" w:pos="4320"/>
-        </w:tabs>
-        <w:ind w:left="4800" w:hanging="480"/>
-      </w:pPr>
-    </w:lvl>
-  </w:abstractNum>
-  <w:abstractNum w:abstractNumId="991">
-    <w:nsid w:val="29ab3762"/>
-    <w:multiLevelType w:val="multilevel"/>
-    <w:lvl w:ilvl="0">
-      <w:numFmt w:val="bullet"/>
-      <w:lvlText w:val="•"/>
-      <w:lvlJc w:val="left"/>
-      <w:pPr>
-        <w:tabs>
-          <w:tab w:val="num" w:pos="0"/>
-        </w:tabs>
-        <w:ind w:left="480" w:hanging="480"/>
-      </w:pPr>
-    </w:lvl>
-    <w:lvl w:ilvl="1">
-      <w:numFmt w:val="bullet"/>
-      <w:lvlText w:val="–"/>
-      <w:lvlJc w:val="left"/>
-      <w:pPr>
-        <w:tabs>
-          <w:tab w:val="num" w:pos="720"/>
-        </w:tabs>
-        <w:ind w:left="1200" w:hanging="480"/>
-      </w:pPr>
-    </w:lvl>
-    <w:lvl w:ilvl="2">
-      <w:numFmt w:val="bullet"/>
-      <w:lvlText w:val="•"/>
-      <w:lvlJc w:val="left"/>
-      <w:pPr>
-        <w:tabs>
-          <w:tab w:val="num" w:pos="1440"/>
-        </w:tabs>
-        <w:ind w:left="1920" w:hanging="480"/>
-      </w:pPr>
-    </w:lvl>
-    <w:lvl w:ilvl="3">
-      <w:numFmt w:val="bullet"/>
-      <w:lvlText w:val="–"/>
-      <w:lvlJc w:val="left"/>
-      <w:pPr>
-        <w:tabs>
-          <w:tab w:val="num" w:pos="2160"/>
-        </w:tabs>
-        <w:ind w:left="2640" w:hanging="480"/>
-      </w:pPr>
-    </w:lvl>
-    <w:lvl w:ilvl="4">
-      <w:numFmt w:val="bullet"/>
-      <w:lvlText w:val="•"/>
-      <w:lvlJc w:val="left"/>
-      <w:pPr>
-        <w:tabs>
-          <w:tab w:val="num" w:pos="2880"/>
-        </w:tabs>
-        <w:ind w:left="3360" w:hanging="480"/>
-      </w:pPr>
-    </w:lvl>
-    <w:lvl w:ilvl="5">
-      <w:numFmt w:val="bullet"/>
-      <w:lvlText w:val="–"/>
-      <w:lvlJc w:val="left"/>
-      <w:pPr>
-        <w:tabs>
-          <w:tab w:val="num" w:pos="3600"/>
-        </w:tabs>
-        <w:ind w:left="4080" w:hanging="480"/>
-      </w:pPr>
-    </w:lvl>
-    <w:lvl w:ilvl="6">
-      <w:numFmt w:val="bullet"/>
-      <w:lvlText w:val="•"/>
       <w:lvlJc w:val="left"/>
       <w:pPr>
         <w:tabs>
@@ -9914,12 +9750,6 @@
   </w:num>
   <w:num w:numId="1000">
     <w:abstractNumId w:val="990"/>
-  </w:num>
-  <w:num w:numId="1001">
-    <w:abstractNumId w:val="991"/>
-  </w:num>
-  <w:num w:numId="1002">
-    <w:abstractNumId w:val="991"/>
   </w:num>
 </w:numbering>
 </file>

</xml_diff>